<commit_message>
templated Serra, moved to READY -KT
</commit_message>
<xml_diff>
--- a/++Templated Entries/READY/Expressionism (Omnibus)/Expressionism Omnibus TemplatedLD.docx
+++ b/++Templated Entries/READY/Expressionism (Omnibus)/Expressionism Omnibus TemplatedLD.docx
@@ -501,47 +501,23 @@
                 </w:tcMar>
               </w:tcPr>
               <w:p>
-                <w:pPr>
-                  <w:rPr>
-                    <w:rFonts w:ascii="Times New Roman" w:hAnsi="Times New Roman"/>
-                  </w:rPr>
-                </w:pPr>
-                <w:r>
-                  <w:rPr>
-                    <w:rFonts w:ascii="Times New Roman" w:hAnsi="Times New Roman"/>
-                  </w:rPr>
-                  <w:t>Expressionism was one of the foremost modernist movements to emerge in Europe in the early years of the twentieth-century. It had a profound effect on the visual arts, as well as on music, dance, drama, literature, poetry, and cinema.</w:t>
-                </w:r>
-                <w:r>
-                  <w:rPr>
-                    <w:rFonts w:ascii="Times New Roman" w:hAnsi="Times New Roman"/>
-                  </w:rPr>
-                  <w:t xml:space="preserve"> </w:t>
-                </w:r>
-                <w:r>
-                  <w:rPr>
-                    <w:rFonts w:ascii="Times New Roman" w:hAnsi="Times New Roman"/>
-                  </w:rPr>
-                  <w:t xml:space="preserve">Rather than depict physical reality, Expressionism developed as a reaction against the prevailing interest in positivism, naturalism, and Impressionism, as artists who were heavily influenced by the work of </w:t>
-                </w:r>
-                <w:proofErr w:type="spellStart"/>
-                <w:r>
-                  <w:rPr>
-                    <w:rFonts w:ascii="Times New Roman" w:hAnsi="Times New Roman"/>
-                  </w:rPr>
+                <w:r>
+                  <w:t xml:space="preserve">Expressionism was one of the foremost modernist movements to emerge in Europe in the early years of the twentieth-century. It had a profound effect on the visual arts, as well as on music, dance, drama, literature, poetry, and cinema. Rather than depict physical reality, Expressionism developed as a reaction against the prevailing interest in positivism, naturalism, and Impressionism, as artists who were heavily influenced by the work of </w:t>
+                </w:r>
+                <w:proofErr w:type="spellStart"/>
+                <w:r>
                   <w:t>Edvard</w:t>
                 </w:r>
                 <w:proofErr w:type="spellEnd"/>
                 <w:r>
-                  <w:rPr>
-                    <w:rFonts w:ascii="Times New Roman" w:hAnsi="Times New Roman"/>
-                  </w:rPr>
                   <w:t xml:space="preserve"> Munch and Vincent Van Gogh sought to explore subjective content, finding the visual means to fully evoke or express an emotion, mood or idea through their artwork.</w:t>
                 </w:r>
                 <w:commentRangeEnd w:id="0"/>
                 <w:r>
                   <w:rPr>
                     <w:rStyle w:val="CommentReference"/>
+                    <w:sz w:val="22"/>
+                    <w:szCs w:val="22"/>
                   </w:rPr>
                   <w:commentReference w:id="0"/>
                 </w:r>
@@ -667,41 +643,15 @@
                     </w:tcMar>
                   </w:tcPr>
                   <w:p>
-                    <w:pPr>
-                      <w:rPr>
-                        <w:rFonts w:ascii="Times New Roman" w:hAnsi="Times New Roman"/>
-                      </w:rPr>
-                    </w:pPr>
-                    <w:r>
-                      <w:rPr>
-                        <w:rFonts w:ascii="Times New Roman" w:hAnsi="Times New Roman"/>
-                      </w:rPr>
-                      <w:t>Expressionism was one of the foremost modernist movements to emerge in Europe in the early years of the twentieth-century. It had a profound effect on the visual arts, as well as on music, dance, drama, literature, poetry, and cinema.</w:t>
-                    </w:r>
-                    <w:r>
-                      <w:rPr>
-                        <w:rFonts w:ascii="Times New Roman" w:hAnsi="Times New Roman"/>
-                      </w:rPr>
-                      <w:t xml:space="preserve"> </w:t>
-                    </w:r>
-                    <w:r>
-                      <w:rPr>
-                        <w:rFonts w:ascii="Times New Roman" w:hAnsi="Times New Roman"/>
-                      </w:rPr>
-                      <w:t xml:space="preserve">Rather than depict physical reality, Expressionism developed as a reaction against the prevailing interest in positivism, naturalism, and Impressionism, as artists who were heavily influenced by the work of </w:t>
+                    <w:r>
+                      <w:t xml:space="preserve">Expressionism was one of the foremost modernist movements to emerge in Europe in the early years of the twentieth-century. It had a profound effect on the visual arts, as well as on music, dance, drama, literature, poetry, and cinema. Rather than depict physical reality, Expressionism developed as a reaction against the prevailing interest in positivism, naturalism, and Impressionism, as artists who were heavily influenced by the work of </w:t>
                     </w:r>
                     <w:proofErr w:type="spellStart"/>
                     <w:r>
-                      <w:rPr>
-                        <w:rFonts w:ascii="Times New Roman" w:hAnsi="Times New Roman"/>
-                      </w:rPr>
                       <w:t>Edvard</w:t>
                     </w:r>
                     <w:proofErr w:type="spellEnd"/>
                     <w:r>
-                      <w:rPr>
-                        <w:rFonts w:ascii="Times New Roman" w:hAnsi="Times New Roman"/>
-                      </w:rPr>
                       <w:t xml:space="preserve"> Munch and Vincent Van Gogh sought to explore subjective content, finding the visual means to fully evoke or express an emotion, mood or idea through their artwork.</w:t>
                     </w:r>
                     <w:commentRangeEnd w:id="1"/>
@@ -803,7 +753,6 @@
                       <w:rPr>
                         <w:rFonts w:ascii="Calibri" w:hAnsi="Calibri"/>
                       </w:rPr>
-                      <w:lastRenderedPageBreak/>
                       <w:t>As early as 1911, critics in Germany had begun to use the term Expressionist to refer to contemporaneous works of European art that turned away from naturalism and Impressionism</w:t>
                     </w:r>
                     <w:r>
@@ -1611,20 +1560,20 @@
                       <w:rPr>
                         <w:rFonts w:ascii="Calibri" w:hAnsi="Calibri"/>
                       </w:rPr>
-                      <w:t>Now infused with French Cubism and Italian Futurism, Expressionism became a visual signifier for the new Republic with its opposition to the Imperial past and evocation of internationalist innovation. But the anti-naturalism that most Expressionists believed would stimulate change met with resista</w:t>
-                    </w:r>
-                    <w:r>
-                      <w:rPr>
-                        <w:rFonts w:ascii="Calibri" w:hAnsi="Calibri"/>
-                      </w:rPr>
-                      <w:t xml:space="preserve">nce from </w:t>
+                      <w:t>Now infused with French Cubism and Italian Futurism, Expressionism became a visual signifier for the new Republic with its opposition to the Imperial past and evocation of internationalist innovation. But the anti-</w:t>
                     </w:r>
                     <w:r>
                       <w:rPr>
                         <w:rFonts w:ascii="Calibri" w:hAnsi="Calibri"/>
                       </w:rPr>
                       <w:lastRenderedPageBreak/>
-                      <w:t>the workers they wished</w:t>
+                      <w:t>naturalism that most Expressionists believed would stimulate change met with resista</w:t>
+                    </w:r>
+                    <w:r>
+                      <w:rPr>
+                        <w:rFonts w:ascii="Calibri" w:hAnsi="Calibri"/>
+                      </w:rPr>
+                      <w:t>nce from the workers they wished</w:t>
                     </w:r>
                     <w:r>
                       <w:rPr>
@@ -1984,25 +1933,58 @@
                     <w:rFonts w:ascii="Calibri" w:hAnsi="Calibri"/>
                   </w:rPr>
                 </w:pPr>
-                <w:r>
-                  <w:rPr>
-                    <w:rFonts w:ascii="Calibri" w:hAnsi="Calibri"/>
-                  </w:rPr>
-                  <w:t xml:space="preserve">Barron, S. (1997) </w:t>
-                </w:r>
-                <w:r>
-                  <w:rPr>
-                    <w:rFonts w:ascii="Calibri" w:hAnsi="Calibri"/>
-                    <w:i/>
-                  </w:rPr>
-                  <w:t>German Expressionism: Art and Society</w:t>
-                </w:r>
-                <w:r>
-                  <w:rPr>
-                    <w:rFonts w:ascii="Calibri" w:hAnsi="Calibri"/>
-                  </w:rPr>
-                  <w:t>, New York: Rizzoli.</w:t>
-                </w:r>
+                <w:sdt>
+                  <w:sdtPr>
+                    <w:rPr>
+                      <w:rFonts w:ascii="Calibri" w:hAnsi="Calibri"/>
+                    </w:rPr>
+                    <w:id w:val="1182943190"/>
+                    <w:citation/>
+                  </w:sdtPr>
+                  <w:sdtContent>
+                    <w:r>
+                      <w:rPr>
+                        <w:rFonts w:ascii="Calibri" w:hAnsi="Calibri"/>
+                      </w:rPr>
+                      <w:fldChar w:fldCharType="begin"/>
+                    </w:r>
+                    <w:r>
+                      <w:rPr>
+                        <w:rFonts w:ascii="Calibri" w:hAnsi="Calibri"/>
+                        <w:lang w:val="en-US"/>
+                      </w:rPr>
+                      <w:instrText xml:space="preserve"> CITATION Bar97 \l 1033 </w:instrText>
+                    </w:r>
+                    <w:r>
+                      <w:rPr>
+                        <w:rFonts w:ascii="Calibri" w:hAnsi="Calibri"/>
+                      </w:rPr>
+                      <w:fldChar w:fldCharType="separate"/>
+                    </w:r>
+                    <w:r>
+                      <w:rPr>
+                        <w:rFonts w:ascii="Calibri" w:hAnsi="Calibri"/>
+                        <w:noProof/>
+                        <w:lang w:val="en-US"/>
+                      </w:rPr>
+                      <w:t xml:space="preserve"> </w:t>
+                    </w:r>
+                    <w:r>
+                      <w:rPr>
+                        <w:rFonts w:ascii="Calibri" w:hAnsi="Calibri"/>
+                        <w:noProof/>
+                        <w:lang w:val="en-US"/>
+                      </w:rPr>
+                      <w:t>(Barron)</w:t>
+                    </w:r>
+                    <w:r>
+                      <w:rPr>
+                        <w:rFonts w:ascii="Calibri" w:hAnsi="Calibri"/>
+                      </w:rPr>
+                      <w:fldChar w:fldCharType="end"/>
+                    </w:r>
+                  </w:sdtContent>
+                </w:sdt>
               </w:p>
               <w:p>
                 <w:pPr>
@@ -2018,25 +2000,50 @@
                     <w:rFonts w:ascii="Calibri" w:hAnsi="Calibri"/>
                   </w:rPr>
                 </w:pPr>
-                <w:r>
-                  <w:rPr>
-                    <w:rFonts w:ascii="Calibri" w:hAnsi="Calibri"/>
-                  </w:rPr>
-                  <w:t xml:space="preserve">Benson, T. (2001) </w:t>
-                </w:r>
-                <w:r>
-                  <w:rPr>
-                    <w:rFonts w:ascii="Calibri" w:hAnsi="Calibri"/>
-                    <w:i/>
-                  </w:rPr>
-                  <w:t>Expressionist Utopias: Paradise, Metropolis, Architectural Fantasy,</w:t>
-                </w:r>
-                <w:r>
-                  <w:rPr>
-                    <w:rFonts w:ascii="Calibri" w:hAnsi="Calibri"/>
-                  </w:rPr>
-                  <w:t xml:space="preserve"> Los Angeles: Los Angeles County Museum of Art.</w:t>
-                </w:r>
+                <w:sdt>
+                  <w:sdtPr>
+                    <w:rPr>
+                      <w:rFonts w:ascii="Calibri" w:hAnsi="Calibri"/>
+                    </w:rPr>
+                    <w:id w:val="-393733066"/>
+                    <w:citation/>
+                  </w:sdtPr>
+                  <w:sdtContent>
+                    <w:r>
+                      <w:rPr>
+                        <w:rFonts w:ascii="Calibri" w:hAnsi="Calibri"/>
+                      </w:rPr>
+                      <w:fldChar w:fldCharType="begin"/>
+                    </w:r>
+                    <w:r>
+                      <w:rPr>
+                        <w:rFonts w:ascii="Calibri" w:hAnsi="Calibri"/>
+                        <w:lang w:val="en-US"/>
+                      </w:rPr>
+                      <w:instrText xml:space="preserve"> CITATION Ben01 \l 1033 </w:instrText>
+                    </w:r>
+                    <w:r>
+                      <w:rPr>
+                        <w:rFonts w:ascii="Calibri" w:hAnsi="Calibri"/>
+                      </w:rPr>
+                      <w:fldChar w:fldCharType="separate"/>
+                    </w:r>
+                    <w:r>
+                      <w:rPr>
+                        <w:rFonts w:ascii="Calibri" w:hAnsi="Calibri"/>
+                        <w:noProof/>
+                        <w:lang w:val="en-US"/>
+                      </w:rPr>
+                      <w:t>(Benson)</w:t>
+                    </w:r>
+                    <w:r>
+                      <w:rPr>
+                        <w:rFonts w:ascii="Calibri" w:hAnsi="Calibri"/>
+                      </w:rPr>
+                      <w:fldChar w:fldCharType="end"/>
+                    </w:r>
+                  </w:sdtContent>
+                </w:sdt>
               </w:p>
               <w:p>
                 <w:pPr>
@@ -2056,211 +2063,110 @@
                   <w:rPr>
                     <w:rFonts w:ascii="Calibri" w:hAnsi="Calibri"/>
                   </w:rPr>
-                  <w:t xml:space="preserve"> (1989) </w:t>
-                </w:r>
-                <w:r>
-                  <w:rPr>
-                    <w:rFonts w:ascii="Calibri" w:hAnsi="Calibri"/>
-                    <w:i/>
-                  </w:rPr>
-                  <w:t xml:space="preserve">German Expressionist Prints and Drawings, The Robert Gore </w:t>
-                </w:r>
-                <w:proofErr w:type="spellStart"/>
-                <w:r>
-                  <w:rPr>
-                    <w:rFonts w:ascii="Calibri" w:hAnsi="Calibri"/>
-                    <w:i/>
-                  </w:rPr>
-                  <w:t>Rifkind</w:t>
-                </w:r>
-                <w:proofErr w:type="spellEnd"/>
-                <w:r>
-                  <w:rPr>
-                    <w:rFonts w:ascii="Calibri" w:hAnsi="Calibri"/>
-                    <w:i/>
-                  </w:rPr>
                   <w:t xml:space="preserve"> </w:t>
                 </w:r>
-                <w:proofErr w:type="spellStart"/>
-                <w:r>
-                  <w:rPr>
-                    <w:rFonts w:ascii="Calibri" w:hAnsi="Calibri"/>
-                    <w:i/>
-                  </w:rPr>
-                  <w:t>Center</w:t>
-                </w:r>
-                <w:proofErr w:type="spellEnd"/>
-                <w:r>
-                  <w:rPr>
-                    <w:rFonts w:ascii="Calibri" w:hAnsi="Calibri"/>
-                    <w:i/>
-                  </w:rPr>
-                  <w:t xml:space="preserve"> for German Expressionist Studies</w:t>
-                </w:r>
-                <w:r>
-                  <w:rPr>
-                    <w:rFonts w:ascii="Calibri" w:hAnsi="Calibri"/>
-                  </w:rPr>
-                  <w:t>, 2 vols</w:t>
-                </w:r>
-                <w:proofErr w:type="gramStart"/>
-                <w:r>
-                  <w:rPr>
-                    <w:rFonts w:ascii="Calibri" w:hAnsi="Calibri"/>
-                  </w:rPr>
-                  <w:t>.,</w:t>
-                </w:r>
-                <w:proofErr w:type="gramEnd"/>
-                <w:r>
-                  <w:rPr>
-                    <w:rFonts w:ascii="Calibri" w:hAnsi="Calibri"/>
-                  </w:rPr>
-                  <w:t xml:space="preserve"> Los Angeles: Los Angeles County Museum of Art.</w:t>
-                </w:r>
-              </w:p>
-              <w:p>
-                <w:pPr>
-                  <w:rPr>
-                    <w:rFonts w:ascii="Calibri" w:hAnsi="Calibri"/>
-                  </w:rPr>
-                </w:pPr>
-              </w:p>
-              <w:p>
-                <w:pPr>
-                  <w:rPr>
-                    <w:rFonts w:ascii="Calibri" w:hAnsi="Calibri"/>
-                  </w:rPr>
-                </w:pPr>
-                <w:proofErr w:type="spellStart"/>
-                <w:r>
-                  <w:rPr>
-                    <w:rFonts w:ascii="Calibri" w:hAnsi="Calibri"/>
-                  </w:rPr>
-                  <w:t>Junge</w:t>
-                </w:r>
-                <w:proofErr w:type="spellEnd"/>
-                <w:r>
-                  <w:rPr>
-                    <w:rFonts w:ascii="Calibri" w:hAnsi="Calibri"/>
-                  </w:rPr>
-                  <w:t xml:space="preserve">, H. (ed.) (1992) </w:t>
-                </w:r>
-                <w:proofErr w:type="spellStart"/>
-                <w:r>
-                  <w:rPr>
-                    <w:rFonts w:ascii="Calibri" w:hAnsi="Calibri"/>
-                    <w:i/>
-                  </w:rPr>
-                  <w:t>Avantgarde</w:t>
-                </w:r>
-                <w:proofErr w:type="spellEnd"/>
-                <w:r>
-                  <w:rPr>
-                    <w:rFonts w:ascii="Calibri" w:hAnsi="Calibri"/>
-                    <w:i/>
-                  </w:rPr>
-                  <w:t xml:space="preserve"> und </w:t>
-                </w:r>
-                <w:proofErr w:type="spellStart"/>
-                <w:r>
-                  <w:rPr>
-                    <w:rFonts w:ascii="Calibri" w:hAnsi="Calibri"/>
-                    <w:i/>
-                  </w:rPr>
-                  <w:t>Publikum</w:t>
-                </w:r>
-                <w:proofErr w:type="spellEnd"/>
-                <w:r>
-                  <w:rPr>
-                    <w:rFonts w:ascii="Calibri" w:hAnsi="Calibri"/>
-                    <w:i/>
-                  </w:rPr>
-                  <w:t xml:space="preserve">: </w:t>
-                </w:r>
-                <w:proofErr w:type="spellStart"/>
-                <w:r>
-                  <w:rPr>
-                    <w:rFonts w:ascii="Calibri" w:hAnsi="Calibri"/>
-                    <w:i/>
-                  </w:rPr>
-                  <w:t>Zur</w:t>
-                </w:r>
-                <w:proofErr w:type="spellEnd"/>
-                <w:r>
-                  <w:rPr>
-                    <w:rFonts w:ascii="Calibri" w:hAnsi="Calibri"/>
-                    <w:i/>
-                  </w:rPr>
-                  <w:t xml:space="preserve"> </w:t>
-                </w:r>
-                <w:proofErr w:type="spellStart"/>
-                <w:r>
-                  <w:rPr>
-                    <w:rFonts w:ascii="Calibri" w:hAnsi="Calibri"/>
-                    <w:i/>
-                  </w:rPr>
-                  <w:t>Rezeption</w:t>
-                </w:r>
-                <w:proofErr w:type="spellEnd"/>
-                <w:r>
-                  <w:rPr>
-                    <w:rFonts w:ascii="Calibri" w:hAnsi="Calibri"/>
-                    <w:i/>
-                  </w:rPr>
-                  <w:t xml:space="preserve"> </w:t>
-                </w:r>
-                <w:proofErr w:type="spellStart"/>
-                <w:r>
-                  <w:rPr>
-                    <w:rFonts w:ascii="Calibri" w:hAnsi="Calibri"/>
-                    <w:i/>
-                  </w:rPr>
-                  <w:t>avantgardistisch</w:t>
-                </w:r>
-                <w:proofErr w:type="spellEnd"/>
-                <w:r>
-                  <w:rPr>
-                    <w:rFonts w:ascii="Calibri" w:hAnsi="Calibri"/>
-                    <w:i/>
-                  </w:rPr>
-                  <w:t xml:space="preserve"> </w:t>
-                </w:r>
-                <w:proofErr w:type="spellStart"/>
-                <w:r>
-                  <w:rPr>
-                    <w:rFonts w:ascii="Calibri" w:hAnsi="Calibri"/>
-                    <w:i/>
-                  </w:rPr>
-                  <w:t>Kunst</w:t>
-                </w:r>
-                <w:proofErr w:type="spellEnd"/>
-                <w:r>
-                  <w:rPr>
-                    <w:rFonts w:ascii="Calibri" w:hAnsi="Calibri"/>
-                    <w:i/>
-                  </w:rPr>
-                  <w:t xml:space="preserve"> in Deutschland 1905-1933, </w:t>
-                </w:r>
-                <w:r>
-                  <w:rPr>
-                    <w:rFonts w:ascii="Calibri" w:hAnsi="Calibri"/>
-                  </w:rPr>
-                  <w:t xml:space="preserve">Cologne: </w:t>
-                </w:r>
-                <w:proofErr w:type="spellStart"/>
-                <w:r>
-                  <w:rPr>
-                    <w:rFonts w:ascii="Calibri" w:hAnsi="Calibri"/>
-                  </w:rPr>
-                  <w:t>Böhlau</w:t>
-                </w:r>
-                <w:proofErr w:type="spellEnd"/>
-                <w:r>
-                  <w:rPr>
-                    <w:rFonts w:ascii="Calibri" w:hAnsi="Calibri"/>
-                  </w:rPr>
-                  <w:t>.</w:t>
-                </w:r>
+                <w:sdt>
+                  <w:sdtPr>
+                    <w:rPr>
+                      <w:rFonts w:ascii="Calibri" w:hAnsi="Calibri"/>
+                    </w:rPr>
+                    <w:id w:val="1130446540"/>
+                    <w:citation/>
+                  </w:sdtPr>
+                  <w:sdtContent>
+                    <w:r>
+                      <w:rPr>
+                        <w:rFonts w:ascii="Calibri" w:hAnsi="Calibri"/>
+                      </w:rPr>
+                      <w:fldChar w:fldCharType="begin"/>
+                    </w:r>
+                    <w:r>
+                      <w:rPr>
+                        <w:rFonts w:ascii="Calibri" w:hAnsi="Calibri"/>
+                        <w:lang w:val="en-US"/>
+                      </w:rPr>
+                      <w:instrText xml:space="preserve"> CITATION Ger89 \l 1033 </w:instrText>
+                    </w:r>
+                    <w:r>
+                      <w:rPr>
+                        <w:rFonts w:ascii="Calibri" w:hAnsi="Calibri"/>
+                      </w:rPr>
+                      <w:fldChar w:fldCharType="separate"/>
+                    </w:r>
+                    <w:r>
+                      <w:rPr>
+                        <w:rFonts w:ascii="Calibri" w:hAnsi="Calibri"/>
+                        <w:noProof/>
+                        <w:lang w:val="en-US"/>
+                      </w:rPr>
+                      <w:t>(German Expressionist Prints and Drawings, The Robert Gore Rifkind Center for German Expressionist Studies)</w:t>
+                    </w:r>
+                    <w:r>
+                      <w:rPr>
+                        <w:rFonts w:ascii="Calibri" w:hAnsi="Calibri"/>
+                      </w:rPr>
+                      <w:fldChar w:fldCharType="end"/>
+                    </w:r>
+                  </w:sdtContent>
+                </w:sdt>
+              </w:p>
+              <w:p>
+                <w:pPr>
+                  <w:rPr>
+                    <w:rFonts w:ascii="Calibri" w:hAnsi="Calibri"/>
+                  </w:rPr>
+                </w:pPr>
+              </w:p>
+              <w:p>
+                <w:pPr>
+                  <w:rPr>
+                    <w:rFonts w:ascii="Calibri" w:hAnsi="Calibri"/>
+                  </w:rPr>
+                </w:pPr>
+                <w:sdt>
+                  <w:sdtPr>
+                    <w:rPr>
+                      <w:rFonts w:ascii="Calibri" w:hAnsi="Calibri"/>
+                    </w:rPr>
+                    <w:id w:val="1424139820"/>
+                    <w:citation/>
+                  </w:sdtPr>
+                  <w:sdtContent>
+                    <w:r>
+                      <w:rPr>
+                        <w:rFonts w:ascii="Calibri" w:hAnsi="Calibri"/>
+                      </w:rPr>
+                      <w:fldChar w:fldCharType="begin"/>
+                    </w:r>
+                    <w:r>
+                      <w:rPr>
+                        <w:rFonts w:ascii="Calibri" w:hAnsi="Calibri"/>
+                        <w:lang w:val="en-US"/>
+                      </w:rPr>
+                      <w:instrText xml:space="preserve"> CITATION Jun92 \l 1033 </w:instrText>
+                    </w:r>
+                    <w:r>
+                      <w:rPr>
+                        <w:rFonts w:ascii="Calibri" w:hAnsi="Calibri"/>
+                      </w:rPr>
+                      <w:fldChar w:fldCharType="separate"/>
+                    </w:r>
+                    <w:r>
+                      <w:rPr>
+                        <w:rFonts w:ascii="Calibri" w:hAnsi="Calibri"/>
+                        <w:noProof/>
+                        <w:lang w:val="en-US"/>
+                      </w:rPr>
+                      <w:t>(Junge)</w:t>
+                    </w:r>
+                    <w:r>
+                      <w:rPr>
+                        <w:rFonts w:ascii="Calibri" w:hAnsi="Calibri"/>
+                      </w:rPr>
+                      <w:fldChar w:fldCharType="end"/>
+                    </w:r>
+                  </w:sdtContent>
+                </w:sdt>
               </w:p>
               <w:p>
                 <w:pPr>
@@ -2277,403 +2183,295 @@
                     <w:szCs w:val="22"/>
                   </w:rPr>
                 </w:pPr>
+                <w:sdt>
+                  <w:sdtPr>
+                    <w:rPr>
+                      <w:sz w:val="22"/>
+                      <w:szCs w:val="22"/>
+                    </w:rPr>
+                    <w:id w:val="202140835"/>
+                    <w:citation/>
+                  </w:sdtPr>
+                  <w:sdtContent>
+                    <w:r>
+                      <w:rPr>
+                        <w:sz w:val="22"/>
+                        <w:szCs w:val="22"/>
+                      </w:rPr>
+                      <w:fldChar w:fldCharType="begin"/>
+                    </w:r>
+                    <w:r>
+                      <w:rPr>
+                        <w:sz w:val="22"/>
+                        <w:szCs w:val="22"/>
+                      </w:rPr>
+                      <w:instrText xml:space="preserve"> CITATION Lon95 \l 1033 </w:instrText>
+                    </w:r>
+                    <w:r>
+                      <w:rPr>
+                        <w:sz w:val="22"/>
+                        <w:szCs w:val="22"/>
+                      </w:rPr>
+                      <w:fldChar w:fldCharType="separate"/>
+                    </w:r>
+                    <w:r>
+                      <w:rPr>
+                        <w:noProof/>
+                        <w:sz w:val="22"/>
+                        <w:szCs w:val="22"/>
+                      </w:rPr>
+                      <w:t>(Long)</w:t>
+                    </w:r>
+                    <w:r>
+                      <w:rPr>
+                        <w:sz w:val="22"/>
+                        <w:szCs w:val="22"/>
+                      </w:rPr>
+                      <w:fldChar w:fldCharType="end"/>
+                    </w:r>
+                  </w:sdtContent>
+                </w:sdt>
                 <w:r>
                   <w:rPr>
                     <w:sz w:val="22"/>
                     <w:szCs w:val="22"/>
                   </w:rPr>
-                  <w:t xml:space="preserve">Long, R-C W. (ed.) (1993) </w:t>
-                </w:r>
-                <w:r>
-                  <w:rPr>
-                    <w:i/>
+                  <w:t xml:space="preserve"> </w:t>
+                </w:r>
+              </w:p>
+              <w:p>
+                <w:pPr>
+                  <w:pStyle w:val="FootnoteText"/>
+                  <w:rPr>
                     <w:sz w:val="22"/>
                     <w:szCs w:val="22"/>
                   </w:rPr>
-                  <w:t xml:space="preserve">German Expressionism: Documents from the End of the </w:t>
-                </w:r>
-                <w:proofErr w:type="spellStart"/>
-                <w:r>
-                  <w:rPr>
-                    <w:i/>
-                    <w:sz w:val="22"/>
-                    <w:szCs w:val="22"/>
-                  </w:rPr>
-                  <w:t>Wilhelmine</w:t>
-                </w:r>
-                <w:proofErr w:type="spellEnd"/>
-                <w:r>
-                  <w:rPr>
-                    <w:i/>
-                    <w:sz w:val="22"/>
-                    <w:szCs w:val="22"/>
-                  </w:rPr>
-                  <w:t xml:space="preserve"> Empire to the Rise of National Socialism</w:t>
-                </w:r>
-                <w:r>
-                  <w:rPr>
-                    <w:sz w:val="22"/>
-                    <w:szCs w:val="22"/>
-                  </w:rPr>
-                  <w:t xml:space="preserve">, New York: G.K. Hall; paperback edition, Berkeley: University of California Press, 1995; esp. essays by R. </w:t>
-                </w:r>
-                <w:proofErr w:type="spellStart"/>
-                <w:r>
-                  <w:rPr>
-                    <w:sz w:val="22"/>
-                    <w:szCs w:val="22"/>
-                  </w:rPr>
-                  <w:t>Reiche</w:t>
-                </w:r>
-                <w:proofErr w:type="spellEnd"/>
-                <w:r>
-                  <w:rPr>
-                    <w:sz w:val="22"/>
-                    <w:szCs w:val="22"/>
-                  </w:rPr>
-                  <w:t xml:space="preserve"> and W.Worringer</w:t>
-                </w:r>
-                <w:proofErr w:type="gramStart"/>
-                <w:r>
-                  <w:rPr>
-                    <w:sz w:val="22"/>
-                    <w:szCs w:val="22"/>
-                  </w:rPr>
-                  <w:t>,16</w:t>
-                </w:r>
-                <w:proofErr w:type="gramEnd"/>
-                <w:r>
-                  <w:rPr>
-                    <w:sz w:val="22"/>
-                    <w:szCs w:val="22"/>
-                  </w:rPr>
-                  <w:t xml:space="preserve">-18 and 9-13. </w:t>
-                </w:r>
-              </w:p>
-              <w:p>
-                <w:pPr>
-                  <w:pStyle w:val="FootnoteText"/>
-                  <w:rPr>
-                    <w:sz w:val="22"/>
-                    <w:szCs w:val="22"/>
-                  </w:rPr>
-                </w:pPr>
-              </w:p>
-              <w:p>
-                <w:pPr>
-                  <w:rPr>
-                    <w:rFonts w:ascii="Calibri" w:hAnsi="Calibri"/>
-                  </w:rPr>
-                </w:pPr>
-                <w:proofErr w:type="spellStart"/>
-                <w:r>
-                  <w:rPr>
-                    <w:rFonts w:ascii="Calibri" w:hAnsi="Calibri"/>
-                  </w:rPr>
-                  <w:t>Raabe</w:t>
-                </w:r>
-                <w:proofErr w:type="spellEnd"/>
-                <w:r>
-                  <w:rPr>
-                    <w:rFonts w:ascii="Calibri" w:hAnsi="Calibri"/>
-                  </w:rPr>
-                  <w:t xml:space="preserve">, P. (1964) </w:t>
-                </w:r>
-                <w:r>
-                  <w:rPr>
-                    <w:rFonts w:ascii="Calibri" w:hAnsi="Calibri"/>
-                    <w:i/>
-                  </w:rPr>
-                  <w:t xml:space="preserve">Die </w:t>
-                </w:r>
-                <w:proofErr w:type="spellStart"/>
-                <w:r>
-                  <w:rPr>
-                    <w:rFonts w:ascii="Calibri" w:hAnsi="Calibri"/>
-                    <w:i/>
-                  </w:rPr>
-                  <w:t>Zeitschriften</w:t>
-                </w:r>
-                <w:proofErr w:type="spellEnd"/>
-                <w:r>
-                  <w:rPr>
-                    <w:rFonts w:ascii="Calibri" w:hAnsi="Calibri"/>
-                    <w:i/>
-                  </w:rPr>
-                  <w:t xml:space="preserve"> und </w:t>
-                </w:r>
-                <w:proofErr w:type="spellStart"/>
-                <w:r>
-                  <w:rPr>
-                    <w:rFonts w:ascii="Calibri" w:hAnsi="Calibri"/>
-                    <w:i/>
-                  </w:rPr>
-                  <w:t>Sammulungen</w:t>
-                </w:r>
-                <w:proofErr w:type="spellEnd"/>
-                <w:r>
-                  <w:rPr>
-                    <w:rFonts w:ascii="Calibri" w:hAnsi="Calibri"/>
-                    <w:i/>
-                  </w:rPr>
-                  <w:t xml:space="preserve"> des </w:t>
-                </w:r>
-                <w:proofErr w:type="spellStart"/>
-                <w:r>
-                  <w:rPr>
-                    <w:rFonts w:ascii="Calibri" w:hAnsi="Calibri"/>
-                    <w:i/>
-                  </w:rPr>
-                  <w:t>literarischen</w:t>
-                </w:r>
-                <w:proofErr w:type="spellEnd"/>
-                <w:r>
-                  <w:rPr>
-                    <w:rFonts w:ascii="Calibri" w:hAnsi="Calibri"/>
-                    <w:i/>
-                  </w:rPr>
-                  <w:t xml:space="preserve"> </w:t>
-                </w:r>
-                <w:proofErr w:type="spellStart"/>
-                <w:r>
-                  <w:rPr>
-                    <w:rFonts w:ascii="Calibri" w:hAnsi="Calibri"/>
-                    <w:i/>
-                  </w:rPr>
-                  <w:t>Expressionismus</w:t>
-                </w:r>
-                <w:proofErr w:type="spellEnd"/>
-                <w:r>
-                  <w:rPr>
-                    <w:rFonts w:ascii="Calibri" w:hAnsi="Calibri"/>
-                  </w:rPr>
-                  <w:t xml:space="preserve">, Stuttgart: J. B. </w:t>
-                </w:r>
-                <w:proofErr w:type="spellStart"/>
-                <w:r>
-                  <w:rPr>
-                    <w:rFonts w:ascii="Calibri" w:hAnsi="Calibri"/>
-                  </w:rPr>
-                  <w:t>Metzlersche</w:t>
-                </w:r>
-                <w:proofErr w:type="spellEnd"/>
-                <w:r>
-                  <w:rPr>
-                    <w:rFonts w:ascii="Calibri" w:hAnsi="Calibri"/>
-                  </w:rPr>
-                  <w:t xml:space="preserve"> </w:t>
-                </w:r>
-                <w:proofErr w:type="spellStart"/>
-                <w:r>
-                  <w:rPr>
-                    <w:rFonts w:ascii="Calibri" w:hAnsi="Calibri"/>
-                  </w:rPr>
-                  <w:t>Verlag</w:t>
-                </w:r>
-                <w:proofErr w:type="spellEnd"/>
-                <w:r>
-                  <w:rPr>
-                    <w:rFonts w:ascii="Calibri" w:hAnsi="Calibri"/>
-                  </w:rPr>
-                  <w:t>.</w:t>
-                </w:r>
-              </w:p>
-              <w:p>
-                <w:pPr>
-                  <w:rPr>
-                    <w:rFonts w:ascii="Calibri" w:hAnsi="Calibri"/>
-                  </w:rPr>
-                </w:pPr>
-              </w:p>
-              <w:p>
-                <w:pPr>
-                  <w:rPr>
-                    <w:rFonts w:ascii="Calibri" w:hAnsi="Calibri"/>
-                  </w:rPr>
-                </w:pPr>
-                <w:proofErr w:type="spellStart"/>
-                <w:r>
-                  <w:rPr>
-                    <w:rFonts w:ascii="Calibri" w:hAnsi="Calibri"/>
-                  </w:rPr>
-                  <w:t>Raabe</w:t>
-                </w:r>
-                <w:proofErr w:type="spellEnd"/>
-                <w:r>
-                  <w:rPr>
-                    <w:rFonts w:ascii="Calibri" w:hAnsi="Calibri"/>
-                  </w:rPr>
-                  <w:t xml:space="preserve">, P. (1972) </w:t>
-                </w:r>
-                <w:r>
-                  <w:rPr>
-                    <w:rFonts w:ascii="Calibri" w:hAnsi="Calibri"/>
-                    <w:i/>
-                  </w:rPr>
-                  <w:t xml:space="preserve">Index </w:t>
-                </w:r>
-                <w:proofErr w:type="spellStart"/>
-                <w:r>
-                  <w:rPr>
-                    <w:rFonts w:ascii="Calibri" w:hAnsi="Calibri"/>
-                    <w:i/>
-                  </w:rPr>
-                  <w:t>Expressionismus</w:t>
-                </w:r>
-                <w:proofErr w:type="spellEnd"/>
-                <w:r>
-                  <w:rPr>
-                    <w:rFonts w:ascii="Calibri" w:hAnsi="Calibri"/>
-                  </w:rPr>
-                  <w:t>, 18 vols</w:t>
-                </w:r>
-                <w:proofErr w:type="gramStart"/>
-                <w:r>
-                  <w:rPr>
-                    <w:rFonts w:ascii="Calibri" w:hAnsi="Calibri"/>
-                  </w:rPr>
-                  <w:t>.,</w:t>
-                </w:r>
-                <w:proofErr w:type="gramEnd"/>
-                <w:r>
-                  <w:rPr>
-                    <w:rFonts w:ascii="Calibri" w:hAnsi="Calibri"/>
-                  </w:rPr>
-                  <w:t xml:space="preserve"> </w:t>
-                </w:r>
-                <w:proofErr w:type="spellStart"/>
-                <w:r>
-                  <w:rPr>
-                    <w:rFonts w:ascii="Calibri" w:hAnsi="Calibri"/>
-                  </w:rPr>
-                  <w:t>Neudeln</w:t>
-                </w:r>
-                <w:proofErr w:type="spellEnd"/>
-                <w:r>
-                  <w:rPr>
-                    <w:rFonts w:ascii="Calibri" w:hAnsi="Calibri"/>
-                  </w:rPr>
-                  <w:t>, Liechtenstein: Kraus Thomson.</w:t>
-                </w:r>
-              </w:p>
-              <w:p>
-                <w:pPr>
-                  <w:rPr>
-                    <w:rFonts w:ascii="Calibri" w:hAnsi="Calibri"/>
-                  </w:rPr>
-                </w:pPr>
-              </w:p>
-              <w:p>
-                <w:pPr>
-                  <w:rPr>
-                    <w:rFonts w:ascii="Calibri" w:hAnsi="Calibri"/>
-                  </w:rPr>
-                </w:pPr>
-                <w:r>
-                  <w:rPr>
-                    <w:rFonts w:ascii="Calibri" w:hAnsi="Calibri"/>
-                  </w:rPr>
-                  <w:t xml:space="preserve">West, S. (2000) </w:t>
-                </w:r>
-                <w:r>
-                  <w:rPr>
-                    <w:rFonts w:ascii="Calibri" w:hAnsi="Calibri"/>
-                    <w:i/>
-                  </w:rPr>
-                  <w:t>The Visual Arts in Germany 1890-1937: Utopia and Despair</w:t>
-                </w:r>
-                <w:r>
-                  <w:rPr>
-                    <w:rFonts w:ascii="Calibri" w:hAnsi="Calibri"/>
-                  </w:rPr>
-                  <w:t>, New Brunswick, NJ: Rutgers University Press.</w:t>
-                </w:r>
-              </w:p>
-              <w:p>
-                <w:pPr>
-                  <w:rPr>
-                    <w:rFonts w:ascii="Calibri" w:hAnsi="Calibri"/>
-                  </w:rPr>
-                </w:pPr>
-              </w:p>
-              <w:p>
-                <w:pPr>
-                  <w:rPr>
-                    <w:rFonts w:ascii="Calibri" w:hAnsi="Calibri"/>
-                  </w:rPr>
-                </w:pPr>
-                <w:proofErr w:type="spellStart"/>
-                <w:r>
-                  <w:rPr>
-                    <w:rFonts w:ascii="Calibri" w:hAnsi="Calibri"/>
-                  </w:rPr>
-                  <w:lastRenderedPageBreak/>
-                  <w:t>Weikop</w:t>
-                </w:r>
-                <w:proofErr w:type="spellEnd"/>
-                <w:r>
-                  <w:rPr>
-                    <w:rFonts w:ascii="Calibri" w:hAnsi="Calibri"/>
-                  </w:rPr>
-                  <w:t xml:space="preserve">, C. (ed.) (2011) </w:t>
-                </w:r>
-                <w:r>
-                  <w:rPr>
-                    <w:rFonts w:ascii="Calibri" w:hAnsi="Calibri"/>
-                    <w:i/>
-                  </w:rPr>
-                  <w:t xml:space="preserve">New Perspectives on </w:t>
-                </w:r>
-                <w:proofErr w:type="spellStart"/>
-                <w:r>
-                  <w:rPr>
-                    <w:rFonts w:ascii="Calibri" w:hAnsi="Calibri"/>
-                    <w:i/>
-                  </w:rPr>
-                  <w:t>Brücke</w:t>
-                </w:r>
-                <w:proofErr w:type="spellEnd"/>
-                <w:r>
-                  <w:rPr>
-                    <w:rFonts w:ascii="Calibri" w:hAnsi="Calibri"/>
-                    <w:i/>
-                  </w:rPr>
-                  <w:t xml:space="preserve"> Expressionism: Bridging History, </w:t>
-                </w:r>
-                <w:r>
-                  <w:rPr>
-                    <w:rFonts w:ascii="Calibri" w:hAnsi="Calibri"/>
-                  </w:rPr>
-                  <w:t xml:space="preserve">Farnham, Surrey, UK: </w:t>
-                </w:r>
-                <w:proofErr w:type="spellStart"/>
-                <w:r>
-                  <w:rPr>
-                    <w:rFonts w:ascii="Calibri" w:hAnsi="Calibri"/>
-                  </w:rPr>
-                  <w:t>Ashgate</w:t>
-                </w:r>
-                <w:proofErr w:type="spellEnd"/>
-                <w:r>
-                  <w:rPr>
-                    <w:rFonts w:ascii="Calibri" w:hAnsi="Calibri"/>
-                  </w:rPr>
-                  <w:t xml:space="preserve">; esp. essays by Long and </w:t>
-                </w:r>
-                <w:proofErr w:type="spellStart"/>
-                <w:r>
-                  <w:rPr>
-                    <w:rFonts w:ascii="Calibri" w:hAnsi="Calibri"/>
-                  </w:rPr>
-                  <w:t>Weikop</w:t>
-                </w:r>
-                <w:proofErr w:type="spellEnd"/>
-                <w:r>
-                  <w:rPr>
-                    <w:rFonts w:ascii="Calibri" w:hAnsi="Calibri"/>
-                  </w:rPr>
-                  <w:t>, 11-30, 237-276.</w:t>
-                </w:r>
+                </w:pPr>
+              </w:p>
+              <w:p>
+                <w:pPr>
+                  <w:rPr>
+                    <w:rFonts w:ascii="Calibri" w:hAnsi="Calibri"/>
+                  </w:rPr>
+                </w:pPr>
+                <w:sdt>
+                  <w:sdtPr>
+                    <w:rPr>
+                      <w:rFonts w:ascii="Calibri" w:hAnsi="Calibri"/>
+                    </w:rPr>
+                    <w:id w:val="2061200830"/>
+                    <w:citation/>
+                  </w:sdtPr>
+                  <w:sdtContent>
+                    <w:r>
+                      <w:rPr>
+                        <w:rFonts w:ascii="Calibri" w:hAnsi="Calibri"/>
+                      </w:rPr>
+                      <w:fldChar w:fldCharType="begin"/>
+                    </w:r>
+                    <w:r>
+                      <w:rPr>
+                        <w:rFonts w:ascii="Calibri" w:hAnsi="Calibri"/>
+                        <w:lang w:val="en-US"/>
+                      </w:rPr>
+                      <w:instrText xml:space="preserve"> CITATION Raa64 \l 1033 </w:instrText>
+                    </w:r>
+                    <w:r>
+                      <w:rPr>
+                        <w:rFonts w:ascii="Calibri" w:hAnsi="Calibri"/>
+                      </w:rPr>
+                      <w:fldChar w:fldCharType="separate"/>
+                    </w:r>
+                    <w:r>
+                      <w:rPr>
+                        <w:rFonts w:ascii="Calibri" w:hAnsi="Calibri"/>
+                        <w:noProof/>
+                        <w:lang w:val="en-US"/>
+                      </w:rPr>
+                      <w:t>(Raabe)</w:t>
+                    </w:r>
+                    <w:r>
+                      <w:rPr>
+                        <w:rFonts w:ascii="Calibri" w:hAnsi="Calibri"/>
+                      </w:rPr>
+                      <w:fldChar w:fldCharType="end"/>
+                    </w:r>
+                  </w:sdtContent>
+                </w:sdt>
+              </w:p>
+              <w:p>
+                <w:pPr>
+                  <w:rPr>
+                    <w:rFonts w:ascii="Calibri" w:hAnsi="Calibri"/>
+                  </w:rPr>
+                </w:pPr>
+              </w:p>
+              <w:p>
+                <w:pPr>
+                  <w:rPr>
+                    <w:rFonts w:ascii="Calibri" w:hAnsi="Calibri"/>
+                  </w:rPr>
+                </w:pPr>
+                <w:sdt>
+                  <w:sdtPr>
+                    <w:rPr>
+                      <w:rFonts w:ascii="Calibri" w:hAnsi="Calibri"/>
+                    </w:rPr>
+                    <w:id w:val="1439557550"/>
+                    <w:citation/>
+                  </w:sdtPr>
+                  <w:sdtContent>
+                    <w:r>
+                      <w:rPr>
+                        <w:rFonts w:ascii="Calibri" w:hAnsi="Calibri"/>
+                      </w:rPr>
+                      <w:fldChar w:fldCharType="begin"/>
+                    </w:r>
+                    <w:r>
+                      <w:rPr>
+                        <w:rFonts w:ascii="Calibri" w:hAnsi="Calibri"/>
+                        <w:lang w:val="en-US"/>
+                      </w:rPr>
+                      <w:instrText xml:space="preserve"> CITATION Raa72 \l 1033 </w:instrText>
+                    </w:r>
+                    <w:r>
+                      <w:rPr>
+                        <w:rFonts w:ascii="Calibri" w:hAnsi="Calibri"/>
+                      </w:rPr>
+                      <w:fldChar w:fldCharType="separate"/>
+                    </w:r>
+                    <w:r>
+                      <w:rPr>
+                        <w:rFonts w:ascii="Calibri" w:hAnsi="Calibri"/>
+                        <w:noProof/>
+                        <w:lang w:val="en-US"/>
+                      </w:rPr>
+                      <w:t>(Raabe, Index Expressionismus)</w:t>
+                    </w:r>
+                    <w:r>
+                      <w:rPr>
+                        <w:rFonts w:ascii="Calibri" w:hAnsi="Calibri"/>
+                      </w:rPr>
+                      <w:fldChar w:fldCharType="end"/>
+                    </w:r>
+                  </w:sdtContent>
+                </w:sdt>
+              </w:p>
+              <w:p>
+                <w:pPr>
+                  <w:rPr>
+                    <w:rFonts w:ascii="Calibri" w:hAnsi="Calibri"/>
+                  </w:rPr>
+                </w:pPr>
+              </w:p>
+              <w:p>
+                <w:pPr>
+                  <w:rPr>
+                    <w:rFonts w:ascii="Calibri" w:hAnsi="Calibri"/>
+                  </w:rPr>
+                </w:pPr>
+                <w:sdt>
+                  <w:sdtPr>
+                    <w:rPr>
+                      <w:rFonts w:ascii="Calibri" w:hAnsi="Calibri"/>
+                    </w:rPr>
+                    <w:id w:val="904330054"/>
+                    <w:citation/>
+                  </w:sdtPr>
+                  <w:sdtContent>
+                    <w:r>
+                      <w:rPr>
+                        <w:rFonts w:ascii="Calibri" w:hAnsi="Calibri"/>
+                      </w:rPr>
+                      <w:fldChar w:fldCharType="begin"/>
+                    </w:r>
+                    <w:r>
+                      <w:rPr>
+                        <w:rFonts w:ascii="Calibri" w:hAnsi="Calibri"/>
+                        <w:lang w:val="en-US"/>
+                      </w:rPr>
+                      <w:instrText xml:space="preserve"> CITATION Wes00 \l 1033 </w:instrText>
+                    </w:r>
+                    <w:r>
+                      <w:rPr>
+                        <w:rFonts w:ascii="Calibri" w:hAnsi="Calibri"/>
+                      </w:rPr>
+                      <w:fldChar w:fldCharType="separate"/>
+                    </w:r>
+                    <w:r>
+                      <w:rPr>
+                        <w:rFonts w:ascii="Calibri" w:hAnsi="Calibri"/>
+                        <w:noProof/>
+                        <w:lang w:val="en-US"/>
+                      </w:rPr>
+                      <w:t>(West)</w:t>
+                    </w:r>
+                    <w:r>
+                      <w:rPr>
+                        <w:rFonts w:ascii="Calibri" w:hAnsi="Calibri"/>
+                      </w:rPr>
+                      <w:fldChar w:fldCharType="end"/>
+                    </w:r>
+                  </w:sdtContent>
+                </w:sdt>
+              </w:p>
+              <w:p>
+                <w:pPr>
+                  <w:rPr>
+                    <w:rFonts w:ascii="Calibri" w:hAnsi="Calibri"/>
+                  </w:rPr>
+                </w:pPr>
+              </w:p>
+              <w:p>
+                <w:pPr>
+                  <w:rPr>
+                    <w:rFonts w:ascii="Calibri" w:hAnsi="Calibri"/>
+                  </w:rPr>
+                </w:pPr>
+                <w:sdt>
+                  <w:sdtPr>
+                    <w:rPr>
+                      <w:rFonts w:ascii="Calibri" w:hAnsi="Calibri"/>
+                    </w:rPr>
+                    <w:id w:val="-239635623"/>
+                    <w:citation/>
+                  </w:sdtPr>
+                  <w:sdtContent>
+                    <w:r>
+                      <w:rPr>
+                        <w:rFonts w:ascii="Calibri" w:hAnsi="Calibri"/>
+                      </w:rPr>
+                      <w:fldChar w:fldCharType="begin"/>
+                    </w:r>
+                    <w:r>
+                      <w:rPr>
+                        <w:rFonts w:ascii="Calibri" w:hAnsi="Calibri"/>
+                        <w:lang w:val="en-US"/>
+                      </w:rPr>
+                      <w:instrText xml:space="preserve"> CITATION Wei11 \l 1033 </w:instrText>
+                    </w:r>
+                    <w:r>
+                      <w:rPr>
+                        <w:rFonts w:ascii="Calibri" w:hAnsi="Calibri"/>
+                      </w:rPr>
+                      <w:fldChar w:fldCharType="separate"/>
+                    </w:r>
+                    <w:r>
+                      <w:rPr>
+                        <w:rFonts w:ascii="Calibri" w:hAnsi="Calibri"/>
+                        <w:noProof/>
+                        <w:lang w:val="en-US"/>
+                      </w:rPr>
+                      <w:t>(Weikop)</w:t>
+                    </w:r>
+                    <w:r>
+                      <w:rPr>
+                        <w:rFonts w:ascii="Calibri" w:hAnsi="Calibri"/>
+                      </w:rPr>
+                      <w:fldChar w:fldCharType="end"/>
+                    </w:r>
+                  </w:sdtContent>
+                </w:sdt>
               </w:p>
             </w:sdtContent>
           </w:sdt>
@@ -4333,7 +4131,15 @@
                     <w:rFonts w:ascii="Calibri" w:hAnsi="Calibri"/>
                     <w:lang w:val="en-US"/>
                   </w:rPr>
-                  <w:t>1912) are acid satires on outmoded bourgeois values, whereas other dramatists den</w:t>
+                  <w:t xml:space="preserve">1912) are acid satires on outmoded </w:t>
+                </w:r>
+                <w:r>
+                  <w:rPr>
+                    <w:rFonts w:ascii="Calibri" w:hAnsi="Calibri"/>
+                    <w:lang w:val="en-US"/>
+                  </w:rPr>
+                  <w:lastRenderedPageBreak/>
+                  <w:t>bourgeois values, whereas other dramatists den</w:t>
                 </w:r>
                 <w:r>
                   <w:rPr>
@@ -5422,16 +5228,7 @@
                     <w:i/>
                     <w:lang w:val="en-US"/>
                   </w:rPr>
-                  <w:t xml:space="preserve">Dawn of Humanity: A Document </w:t>
-                </w:r>
-                <w:r>
-                  <w:rPr>
-                    <w:rFonts w:ascii="Calibri" w:hAnsi="Calibri"/>
-                    <w:i/>
-                    <w:lang w:val="en-US"/>
-                  </w:rPr>
-                  <w:lastRenderedPageBreak/>
-                  <w:t>of Expressionism</w:t>
+                  <w:t>Dawn of Humanity: A Document of Expressionism</w:t>
                 </w:r>
                 <w:r>
                   <w:rPr>
@@ -5635,197 +5432,248 @@
             </w:sdtPr>
             <w:sdtContent>
               <w:p>
-                <w:proofErr w:type="spellStart"/>
-                <w:r>
-                  <w:t>Anz</w:t>
-                </w:r>
-                <w:proofErr w:type="spellEnd"/>
-                <w:r>
-                  <w:t xml:space="preserve">, Thomas (2002) </w:t>
-                </w:r>
-                <w:proofErr w:type="spellStart"/>
-                <w:r>
-                  <w:rPr>
-                    <w:i/>
-                  </w:rPr>
-                  <w:t>Literatur</w:t>
-                </w:r>
-                <w:proofErr w:type="spellEnd"/>
-                <w:r>
-                  <w:rPr>
-                    <w:i/>
-                  </w:rPr>
-                  <w:t xml:space="preserve"> des </w:t>
-                </w:r>
-                <w:proofErr w:type="spellStart"/>
-                <w:r>
-                  <w:rPr>
-                    <w:i/>
-                  </w:rPr>
-                  <w:t>Expressionismus</w:t>
-                </w:r>
-                <w:proofErr w:type="spellEnd"/>
-                <w:r>
-                  <w:t>, Stuttgart/Weimar: Metzler.</w:t>
-                </w:r>
-              </w:p>
-              <w:p>
-                <w:proofErr w:type="spellStart"/>
-                <w:r>
-                  <w:t>Bogner</w:t>
-                </w:r>
-                <w:proofErr w:type="spellEnd"/>
-                <w:r>
-                  <w:t xml:space="preserve">, Ralf Georg (2005) </w:t>
-                </w:r>
-                <w:proofErr w:type="spellStart"/>
-                <w:r>
-                  <w:rPr>
-                    <w:i/>
-                  </w:rPr>
-                  <w:t>Einführung</w:t>
-                </w:r>
-                <w:proofErr w:type="spellEnd"/>
-                <w:r>
-                  <w:rPr>
-                    <w:i/>
-                  </w:rPr>
-                  <w:t xml:space="preserve"> in die </w:t>
-                </w:r>
-                <w:proofErr w:type="spellStart"/>
-                <w:r>
-                  <w:rPr>
-                    <w:i/>
-                  </w:rPr>
-                  <w:t>Literatur</w:t>
-                </w:r>
-                <w:proofErr w:type="spellEnd"/>
-                <w:r>
-                  <w:rPr>
-                    <w:i/>
-                  </w:rPr>
-                  <w:t xml:space="preserve"> des </w:t>
-                </w:r>
-                <w:proofErr w:type="spellStart"/>
-                <w:r>
-                  <w:rPr>
-                    <w:i/>
-                  </w:rPr>
-                  <w:t>Expressionismus</w:t>
-                </w:r>
-                <w:proofErr w:type="spellEnd"/>
-                <w:r>
-                  <w:t xml:space="preserve">, Darmstadt: </w:t>
-                </w:r>
-                <w:proofErr w:type="spellStart"/>
-                <w:r>
-                  <w:t>Wissenschaftliche</w:t>
-                </w:r>
-                <w:proofErr w:type="spellEnd"/>
-                <w:r>
-                  <w:t xml:space="preserve"> </w:t>
-                </w:r>
-                <w:proofErr w:type="spellStart"/>
-                <w:r>
-                  <w:t>Buchgesellschaft</w:t>
-                </w:r>
-                <w:proofErr w:type="spellEnd"/>
-                <w:r>
-                  <w:t>.</w:t>
-                </w:r>
-              </w:p>
-              <w:p>
-                <w:pPr>
-                  <w:rPr>
-                    <w:lang w:val="en-US"/>
-                  </w:rPr>
-                </w:pPr>
-                <w:r>
-                  <w:rPr>
-                    <w:lang w:val="en-US"/>
-                  </w:rPr>
-                  <w:t xml:space="preserve">Donahue, Neil H. (ed.) (2005) </w:t>
-                </w:r>
-                <w:r>
-                  <w:rPr>
-                    <w:i/>
-                    <w:lang w:val="en-US"/>
-                  </w:rPr>
-                  <w:t>A companion to the literature of German Expressionism</w:t>
-                </w:r>
-                <w:r>
-                  <w:rPr>
-                    <w:lang w:val="en-US"/>
-                  </w:rPr>
-                  <w:t>,</w:t>
-                </w:r>
-                <w:r>
-                  <w:rPr>
-                    <w:i/>
-                    <w:lang w:val="en-US"/>
-                  </w:rPr>
-                  <w:t xml:space="preserve"> </w:t>
-                </w:r>
-                <w:r>
-                  <w:rPr>
-                    <w:lang w:val="en-US"/>
-                  </w:rPr>
-                  <w:t>Columbia, SC: Camden House.</w:t>
-                </w:r>
-              </w:p>
-              <w:p>
-                <w:pPr>
-                  <w:rPr>
-                    <w:lang w:val="en-US"/>
-                  </w:rPr>
-                </w:pPr>
-                <w:r>
-                  <w:rPr>
-                    <w:lang w:val="en-US"/>
-                  </w:rPr>
-                  <w:t xml:space="preserve">Murphy, Richard (1999) </w:t>
-                </w:r>
-                <w:r>
-                  <w:rPr>
-                    <w:i/>
-                    <w:lang w:val="en-US"/>
-                  </w:rPr>
-                  <w:t>Theorizing the Avant-Garde: Modernism, Expressionism, and the Problem of Postmodernity</w:t>
-                </w:r>
-                <w:r>
-                  <w:rPr>
-                    <w:lang w:val="en-US"/>
-                  </w:rPr>
-                  <w:t>, Cambridge: Cambridge UP.</w:t>
-                </w:r>
-              </w:p>
-              <w:p>
-                <w:proofErr w:type="spellStart"/>
-                <w:r>
-                  <w:t>Vietta</w:t>
-                </w:r>
-                <w:proofErr w:type="spellEnd"/>
-                <w:r>
-                  <w:t xml:space="preserve">, Silvio, Hans-Georg Kemper (1975) </w:t>
-                </w:r>
-                <w:proofErr w:type="spellStart"/>
-                <w:r>
-                  <w:rPr>
-                    <w:i/>
-                  </w:rPr>
-                  <w:t>Expressionismus</w:t>
-                </w:r>
-                <w:proofErr w:type="spellEnd"/>
-                <w:r>
-                  <w:t>, Munich: Fink.</w:t>
-                </w:r>
-              </w:p>
-              <w:p>
-                <w:pPr>
-                  <w:rPr>
-                    <w:rFonts w:ascii="Calibri" w:hAnsi="Calibri"/>
-                  </w:rPr>
-                </w:pPr>
+                <w:pPr>
+                  <w:rPr>
+                    <w:rFonts w:ascii="Calibri" w:hAnsi="Calibri"/>
+                  </w:rPr>
+                </w:pPr>
+                <w:sdt>
+                  <w:sdtPr>
+                    <w:rPr>
+                      <w:rFonts w:ascii="Calibri" w:hAnsi="Calibri"/>
+                    </w:rPr>
+                    <w:id w:val="-1361976300"/>
+                    <w:citation/>
+                  </w:sdtPr>
+                  <w:sdtContent>
+                    <w:r>
+                      <w:rPr>
+                        <w:rFonts w:ascii="Calibri" w:hAnsi="Calibri"/>
+                      </w:rPr>
+                      <w:fldChar w:fldCharType="begin"/>
+                    </w:r>
+                    <w:r>
+                      <w:rPr>
+                        <w:lang w:val="en-US"/>
+                      </w:rPr>
+                      <w:instrText xml:space="preserve"> CITATION Anz02 \l 1033 </w:instrText>
+                    </w:r>
+                    <w:r>
+                      <w:rPr>
+                        <w:rFonts w:ascii="Calibri" w:hAnsi="Calibri"/>
+                      </w:rPr>
+                      <w:fldChar w:fldCharType="separate"/>
+                    </w:r>
+                    <w:r>
+                      <w:rPr>
+                        <w:noProof/>
+                        <w:lang w:val="en-US"/>
+                      </w:rPr>
+                      <w:t xml:space="preserve"> (Anz)</w:t>
+                    </w:r>
+                    <w:r>
+                      <w:rPr>
+                        <w:rFonts w:ascii="Calibri" w:hAnsi="Calibri"/>
+                      </w:rPr>
+                      <w:fldChar w:fldCharType="end"/>
+                    </w:r>
+                  </w:sdtContent>
+                </w:sdt>
+              </w:p>
+              <w:p/>
+              <w:p>
+                <w:sdt>
+                  <w:sdtPr>
+                    <w:id w:val="1143391879"/>
+                    <w:citation/>
+                  </w:sdtPr>
+                  <w:sdtContent>
+                    <w:r>
+                      <w:fldChar w:fldCharType="begin"/>
+                    </w:r>
+                    <w:r>
+                      <w:rPr>
+                        <w:lang w:val="en-US"/>
+                      </w:rPr>
+                      <w:instrText xml:space="preserve"> CITATION Bog05 \l 1033 </w:instrText>
+                    </w:r>
+                    <w:r>
+                      <w:fldChar w:fldCharType="separate"/>
+                    </w:r>
+                    <w:r>
+                      <w:rPr>
+                        <w:noProof/>
+                        <w:lang w:val="en-US"/>
+                      </w:rPr>
+                      <w:t>(Bogner)</w:t>
+                    </w:r>
+                    <w:r>
+                      <w:fldChar w:fldCharType="end"/>
+                    </w:r>
+                  </w:sdtContent>
+                </w:sdt>
+              </w:p>
+              <w:p/>
+              <w:p>
+                <w:pPr>
+                  <w:rPr>
+                    <w:lang w:val="en-US"/>
+                  </w:rPr>
+                </w:pPr>
+                <w:sdt>
+                  <w:sdtPr>
+                    <w:rPr>
+                      <w:lang w:val="en-US"/>
+                    </w:rPr>
+                    <w:id w:val="84191940"/>
+                    <w:citation/>
+                  </w:sdtPr>
+                  <w:sdtContent>
+                    <w:r>
+                      <w:rPr>
+                        <w:lang w:val="en-US"/>
+                      </w:rPr>
+                      <w:fldChar w:fldCharType="begin"/>
+                    </w:r>
+                    <w:r>
+                      <w:rPr>
+                        <w:lang w:val="en-US"/>
+                      </w:rPr>
+                      <w:instrText xml:space="preserve"> CITATION Don05 \l 1033 </w:instrText>
+                    </w:r>
+                    <w:r>
+                      <w:rPr>
+                        <w:lang w:val="en-US"/>
+                      </w:rPr>
+                      <w:fldChar w:fldCharType="separate"/>
+                    </w:r>
+                    <w:r>
+                      <w:rPr>
+                        <w:noProof/>
+                        <w:lang w:val="en-US"/>
+                      </w:rPr>
+                      <w:t>(Donahue)</w:t>
+                    </w:r>
+                    <w:r>
+                      <w:rPr>
+                        <w:lang w:val="en-US"/>
+                      </w:rPr>
+                      <w:fldChar w:fldCharType="end"/>
+                    </w:r>
+                  </w:sdtContent>
+                </w:sdt>
+              </w:p>
+              <w:p>
+                <w:pPr>
+                  <w:rPr>
+                    <w:lang w:val="en-US"/>
+                  </w:rPr>
+                </w:pPr>
+              </w:p>
+              <w:p>
+                <w:pPr>
+                  <w:rPr>
+                    <w:lang w:val="en-US"/>
+                  </w:rPr>
+                </w:pPr>
+                <w:sdt>
+                  <w:sdtPr>
+                    <w:rPr>
+                      <w:lang w:val="en-US"/>
+                    </w:rPr>
+                    <w:id w:val="1906566815"/>
+                    <w:citation/>
+                  </w:sdtPr>
+                  <w:sdtContent>
+                    <w:r>
+                      <w:rPr>
+                        <w:lang w:val="en-US"/>
+                      </w:rPr>
+                      <w:fldChar w:fldCharType="begin"/>
+                    </w:r>
+                    <w:r>
+                      <w:rPr>
+                        <w:lang w:val="en-US"/>
+                      </w:rPr>
+                      <w:instrText xml:space="preserve"> CITATION Mur99 \l 1033 </w:instrText>
+                    </w:r>
+                    <w:r>
+                      <w:rPr>
+                        <w:lang w:val="en-US"/>
+                      </w:rPr>
+                      <w:fldChar w:fldCharType="separate"/>
+                    </w:r>
+                    <w:r>
+                      <w:rPr>
+                        <w:noProof/>
+                        <w:lang w:val="en-US"/>
+                      </w:rPr>
+                      <w:t>(Murphy)</w:t>
+                    </w:r>
+                    <w:r>
+                      <w:rPr>
+                        <w:lang w:val="en-US"/>
+                      </w:rPr>
+                      <w:fldChar w:fldCharType="end"/>
+                    </w:r>
+                  </w:sdtContent>
+                </w:sdt>
+              </w:p>
+              <w:p>
+                <w:pPr>
+                  <w:rPr>
+                    <w:lang w:val="en-US"/>
+                  </w:rPr>
+                </w:pPr>
+              </w:p>
+              <w:p>
+                <w:pPr>
+                  <w:rPr>
+                    <w:rFonts w:ascii="Calibri" w:hAnsi="Calibri"/>
+                  </w:rPr>
+                </w:pPr>
+                <w:sdt>
+                  <w:sdtPr>
+                    <w:rPr>
+                      <w:rFonts w:ascii="Calibri" w:hAnsi="Calibri"/>
+                    </w:rPr>
+                    <w:id w:val="1374731647"/>
+                    <w:citation/>
+                  </w:sdtPr>
+                  <w:sdtContent>
+                    <w:r>
+                      <w:rPr>
+                        <w:rFonts w:ascii="Calibri" w:hAnsi="Calibri"/>
+                      </w:rPr>
+                      <w:fldChar w:fldCharType="begin"/>
+                    </w:r>
+                    <w:r>
+                      <w:rPr>
+                        <w:lang w:val="en-US"/>
+                      </w:rPr>
+                      <w:instrText xml:space="preserve"> CITATION Vie75 \l 1033 </w:instrText>
+                    </w:r>
+                    <w:r>
+                      <w:rPr>
+                        <w:rFonts w:ascii="Calibri" w:hAnsi="Calibri"/>
+                      </w:rPr>
+                      <w:fldChar w:fldCharType="separate"/>
+                    </w:r>
+                    <w:r>
+                      <w:rPr>
+                        <w:noProof/>
+                        <w:lang w:val="en-US"/>
+                      </w:rPr>
+                      <w:t>(Vietta)</w:t>
+                    </w:r>
+                    <w:r>
+                      <w:rPr>
+                        <w:rFonts w:ascii="Calibri" w:hAnsi="Calibri"/>
+                      </w:rPr>
+                      <w:fldChar w:fldCharType="end"/>
+                    </w:r>
+                  </w:sdtContent>
+                </w:sdt>
               </w:p>
             </w:sdtContent>
           </w:sdt>
@@ -6594,7 +6442,6 @@
                     <w:rFonts w:ascii="Calibri" w:hAnsi="Calibri" w:cs="Helvetica"/>
                     <w:lang w:val="en-US"/>
                   </w:rPr>
-                  <w:lastRenderedPageBreak/>
                   <w:t>Schauspielhaus</w:t>
                 </w:r>
                 <w:proofErr w:type="spellEnd"/>
@@ -7564,14 +7411,7 @@
                   <w:rPr>
                     <w:rFonts w:ascii="Calibri" w:hAnsi="Calibri" w:cs="Times"/>
                   </w:rPr>
-                  <w:t xml:space="preserve">, whose spokesman was first Taut and then Walter Gropius (1883-1969), published an architectural program and a manifesto that declared it to be the task of the artist to give the new state its appearance and to shape people’s experiences. Here, ideas of </w:t>
-                </w:r>
-                <w:r>
-                  <w:rPr>
-                    <w:rFonts w:ascii="Calibri" w:hAnsi="Calibri" w:cs="Times"/>
-                  </w:rPr>
-                  <w:lastRenderedPageBreak/>
-                  <w:t>combining art and architectu</w:t>
+                  <w:t>, whose spokesman was first Taut and then Walter Gropius (1883-1969), published an architectural program and a manifesto that declared it to be the task of the artist to give the new state its appearance and to shape people’s experiences. Here, ideas of combining art and architectu</w:t>
                 </w:r>
                 <w:r>
                   <w:rPr>
@@ -8069,79 +7909,68 @@
               <w:p>
                 <w:pPr>
                   <w:rPr>
+                    <w:rFonts w:ascii="Calibri" w:hAnsi="Calibri"/>
+                  </w:rPr>
+                </w:pPr>
+                <w:sdt>
+                  <w:sdtPr>
+                    <w:rPr>
+                      <w:rFonts w:ascii="Calibri" w:hAnsi="Calibri"/>
+                    </w:rPr>
+                    <w:id w:val="917520994"/>
+                    <w:citation/>
+                  </w:sdtPr>
+                  <w:sdtContent>
+                    <w:r>
+                      <w:rPr>
+                        <w:rFonts w:ascii="Calibri" w:hAnsi="Calibri"/>
+                      </w:rPr>
+                      <w:fldChar w:fldCharType="begin"/>
+                    </w:r>
+                    <w:r>
+                      <w:rPr>
+                        <w:rFonts w:ascii="Calibri" w:hAnsi="Calibri" w:cs="Helvetica"/>
+                        <w:lang w:val="en-US"/>
+                      </w:rPr>
+                      <w:instrText xml:space="preserve"> CITATION Ben94 \l 1033 </w:instrText>
+                    </w:r>
+                    <w:r>
+                      <w:rPr>
+                        <w:rFonts w:ascii="Calibri" w:hAnsi="Calibri"/>
+                      </w:rPr>
+                      <w:fldChar w:fldCharType="separate"/>
+                    </w:r>
+                    <w:r>
+                      <w:rPr>
+                        <w:rFonts w:ascii="Calibri" w:hAnsi="Calibri" w:cs="Helvetica"/>
+                        <w:noProof/>
+                        <w:lang w:val="en-US"/>
+                      </w:rPr>
+                      <w:t xml:space="preserve"> </w:t>
+                    </w:r>
+                    <w:r>
+                      <w:rPr>
+                        <w:rFonts w:ascii="Calibri" w:hAnsi="Calibri" w:cs="Helvetica"/>
+                        <w:noProof/>
+                        <w:lang w:val="en-US"/>
+                      </w:rPr>
+                      <w:t>(T. O. Benson)</w:t>
+                    </w:r>
+                    <w:r>
+                      <w:rPr>
+                        <w:rFonts w:ascii="Calibri" w:hAnsi="Calibri"/>
+                      </w:rPr>
+                      <w:fldChar w:fldCharType="end"/>
+                    </w:r>
+                  </w:sdtContent>
+                </w:sdt>
+              </w:p>
+              <w:p>
+                <w:pPr>
+                  <w:rPr>
                     <w:rFonts w:ascii="Calibri" w:hAnsi="Calibri" w:cs="Arial"/>
                   </w:rPr>
                 </w:pPr>
-                <w:r>
-                  <w:rPr>
-                    <w:rFonts w:ascii="Calibri" w:hAnsi="Calibri" w:cs="Helvetica"/>
-                    <w:lang w:val="en-US"/>
-                  </w:rPr>
-                  <w:t xml:space="preserve">Benson, T. O. et al. (1994) </w:t>
-                </w:r>
-                <w:r>
-                  <w:rPr>
-                    <w:rFonts w:ascii="Calibri" w:hAnsi="Calibri" w:cs="Helvetica"/>
-                    <w:i/>
-                    <w:iCs/>
-                    <w:lang w:val="en-US"/>
-                  </w:rPr>
-                  <w:t>Expressionist Utopias: Paradise, Metropolis, Architectural Fantasy</w:t>
-                </w:r>
-                <w:r>
-                  <w:rPr>
-                    <w:rFonts w:ascii="Calibri" w:hAnsi="Calibri" w:cs="Helvetica"/>
-                    <w:iCs/>
-                    <w:lang w:val="en-US"/>
-                  </w:rPr>
-                  <w:t xml:space="preserve">, Los Angeles: </w:t>
-                </w:r>
-                <w:r>
-                  <w:rPr>
-                    <w:rFonts w:ascii="Calibri" w:hAnsi="Calibri" w:cs="Helvetica"/>
-                    <w:lang w:val="en-US"/>
-                  </w:rPr>
-                  <w:t>University of California Press</w:t>
-                </w:r>
-                <w:r>
-                  <w:rPr>
-                    <w:rFonts w:ascii="Calibri" w:hAnsi="Calibri" w:cs="Arial"/>
-                  </w:rPr>
-                  <w:t>.</w:t>
-                </w:r>
-              </w:p>
-              <w:p>
-                <w:pPr>
-                  <w:rPr>
-                    <w:rFonts w:ascii="Calibri" w:hAnsi="Calibri" w:cs="Arial"/>
-                  </w:rPr>
-                </w:pPr>
-              </w:p>
-              <w:p>
-                <w:pPr>
-                  <w:rPr>
-                    <w:rFonts w:ascii="Calibri" w:hAnsi="Calibri" w:cs="Arial"/>
-                  </w:rPr>
-                </w:pPr>
-                <w:r>
-                  <w:rPr>
-                    <w:rFonts w:ascii="Calibri" w:hAnsi="Calibri" w:cs="Arial"/>
-                  </w:rPr>
-                  <w:t xml:space="preserve">Gordon, D. E. (1987) </w:t>
-                </w:r>
-                <w:r>
-                  <w:rPr>
-                    <w:rFonts w:ascii="Calibri" w:hAnsi="Calibri" w:cs="Arial"/>
-                    <w:i/>
-                  </w:rPr>
-                  <w:t xml:space="preserve">Expressionism. Art and Idea, </w:t>
-                </w:r>
-                <w:r>
-                  <w:rPr>
-                    <w:rFonts w:ascii="Calibri" w:hAnsi="Calibri" w:cs="Arial"/>
-                  </w:rPr>
-                  <w:t>New Haven and London: Yale University Press.</w:t>
-                </w:r>
               </w:p>
               <w:p>
                 <w:pPr>
@@ -8150,6 +7979,54 @@
                     <w:lang w:val="en-US"/>
                   </w:rPr>
                 </w:pPr>
+                <w:sdt>
+                  <w:sdtPr>
+                    <w:rPr>
+                      <w:rFonts w:ascii="Calibri" w:hAnsi="Calibri" w:cs="Times New Roman"/>
+                      <w:lang w:val="en-US"/>
+                    </w:rPr>
+                    <w:id w:val="-2077120211"/>
+                    <w:citation/>
+                  </w:sdtPr>
+                  <w:sdtContent>
+                    <w:r>
+                      <w:rPr>
+                        <w:rFonts w:ascii="Calibri" w:hAnsi="Calibri" w:cs="Times New Roman"/>
+                        <w:lang w:val="en-US"/>
+                      </w:rPr>
+                      <w:fldChar w:fldCharType="begin"/>
+                    </w:r>
+                    <w:r>
+                      <w:rPr>
+                        <w:rFonts w:ascii="Calibri" w:hAnsi="Calibri" w:cs="Arial"/>
+                        <w:lang w:val="en-US"/>
+                      </w:rPr>
+                      <w:instrText xml:space="preserve"> CITATION Gor87 \l 1033 </w:instrText>
+                    </w:r>
+                    <w:r>
+                      <w:rPr>
+                        <w:rFonts w:ascii="Calibri" w:hAnsi="Calibri" w:cs="Times New Roman"/>
+                        <w:lang w:val="en-US"/>
+                      </w:rPr>
+                      <w:fldChar w:fldCharType="separate"/>
+                    </w:r>
+                    <w:r>
+                      <w:rPr>
+                        <w:rFonts w:ascii="Calibri" w:hAnsi="Calibri" w:cs="Arial"/>
+                        <w:noProof/>
+                        <w:lang w:val="en-US"/>
+                      </w:rPr>
+                      <w:t>(Gordon)</w:t>
+                    </w:r>
+                    <w:r>
+                      <w:rPr>
+                        <w:rFonts w:ascii="Calibri" w:hAnsi="Calibri" w:cs="Times New Roman"/>
+                        <w:lang w:val="en-US"/>
+                      </w:rPr>
+                      <w:fldChar w:fldCharType="end"/>
+                    </w:r>
+                  </w:sdtContent>
+                </w:sdt>
               </w:p>
               <w:p>
                 <w:pPr>
@@ -8158,64 +8035,57 @@
                     <w:lang w:val="en-US"/>
                   </w:rPr>
                 </w:pPr>
-                <w:r>
-                  <w:rPr>
-                    <w:rFonts w:ascii="Calibri" w:hAnsi="Calibri" w:cs="Times New Roman"/>
-                    <w:lang w:val="en-US"/>
-                  </w:rPr>
-                  <w:t xml:space="preserve">Herbert, B. (1983) </w:t>
-                </w:r>
-                <w:r>
-                  <w:rPr>
-                    <w:rFonts w:ascii="Calibri" w:hAnsi="Calibri" w:cs="Times New Roman"/>
-                    <w:i/>
-                    <w:lang w:val="en-US"/>
-                  </w:rPr>
-                  <w:t xml:space="preserve">German Expressionism: Die </w:t>
-                </w:r>
-                <w:proofErr w:type="spellStart"/>
-                <w:r>
-                  <w:rPr>
-                    <w:rFonts w:ascii="Calibri" w:hAnsi="Calibri" w:cs="Times New Roman"/>
-                    <w:i/>
-                    <w:lang w:val="en-US"/>
-                  </w:rPr>
-                  <w:t>Brücke</w:t>
-                </w:r>
-                <w:proofErr w:type="spellEnd"/>
-                <w:r>
-                  <w:rPr>
-                    <w:rFonts w:ascii="Calibri" w:hAnsi="Calibri" w:cs="Times New Roman"/>
-                    <w:i/>
-                    <w:lang w:val="en-US"/>
-                  </w:rPr>
-                  <w:t xml:space="preserve"> and Der </w:t>
-                </w:r>
-                <w:proofErr w:type="spellStart"/>
-                <w:r>
-                  <w:rPr>
-                    <w:rFonts w:ascii="Calibri" w:hAnsi="Calibri" w:cs="Times New Roman"/>
-                    <w:i/>
-                    <w:lang w:val="en-US"/>
-                  </w:rPr>
-                  <w:t>Blaue</w:t>
-                </w:r>
-                <w:proofErr w:type="spellEnd"/>
-                <w:r>
-                  <w:rPr>
-                    <w:rFonts w:ascii="Calibri" w:hAnsi="Calibri" w:cs="Times New Roman"/>
-                    <w:i/>
-                    <w:lang w:val="en-US"/>
-                  </w:rPr>
-                  <w:t xml:space="preserve"> Reiter</w:t>
-                </w:r>
-                <w:r>
-                  <w:rPr>
-                    <w:rFonts w:ascii="Calibri" w:hAnsi="Calibri" w:cs="Times New Roman"/>
-                    <w:lang w:val="en-US"/>
-                  </w:rPr>
-                  <w:t>, London: Jupiter Books.</w:t>
-                </w:r>
+              </w:p>
+              <w:p>
+                <w:pPr>
+                  <w:rPr>
+                    <w:rFonts w:ascii="Calibri" w:hAnsi="Calibri" w:cs="Times"/>
+                  </w:rPr>
+                </w:pPr>
+                <w:sdt>
+                  <w:sdtPr>
+                    <w:rPr>
+                      <w:rFonts w:ascii="Calibri" w:hAnsi="Calibri" w:cs="Times"/>
+                    </w:rPr>
+                    <w:id w:val="1892379339"/>
+                    <w:citation/>
+                  </w:sdtPr>
+                  <w:sdtContent>
+                    <w:r>
+                      <w:rPr>
+                        <w:rFonts w:ascii="Calibri" w:hAnsi="Calibri" w:cs="Times"/>
+                      </w:rPr>
+                      <w:fldChar w:fldCharType="begin"/>
+                    </w:r>
+                    <w:r>
+                      <w:rPr>
+                        <w:rFonts w:ascii="Calibri" w:hAnsi="Calibri" w:cs="Times New Roman"/>
+                        <w:lang w:val="en-US"/>
+                      </w:rPr>
+                      <w:instrText xml:space="preserve"> CITATION Her83 \l 1033 </w:instrText>
+                    </w:r>
+                    <w:r>
+                      <w:rPr>
+                        <w:rFonts w:ascii="Calibri" w:hAnsi="Calibri" w:cs="Times"/>
+                      </w:rPr>
+                      <w:fldChar w:fldCharType="separate"/>
+                    </w:r>
+                    <w:r>
+                      <w:rPr>
+                        <w:rFonts w:ascii="Calibri" w:hAnsi="Calibri" w:cs="Times New Roman"/>
+                        <w:noProof/>
+                        <w:lang w:val="en-US"/>
+                      </w:rPr>
+                      <w:t>(Herbert)</w:t>
+                    </w:r>
+                    <w:r>
+                      <w:rPr>
+                        <w:rFonts w:ascii="Calibri" w:hAnsi="Calibri" w:cs="Times"/>
+                      </w:rPr>
+                      <w:fldChar w:fldCharType="end"/>
+                    </w:r>
+                  </w:sdtContent>
+                </w:sdt>
               </w:p>
               <w:p>
                 <w:pPr>
@@ -8329,7 +8199,16 @@
                     <w:rFonts w:ascii="Calibri" w:hAnsi="Calibri" w:cs="Times"/>
                     <w:lang w:val="en-US"/>
                   </w:rPr>
-                  <w:t>Dover: New York, 1977. Reprint of the first English translation, 1914).</w:t>
+                  <w:t>Dover: New York, 1977. Reprint of the first</w:t>
+                </w:r>
+                <w:bookmarkStart w:id="5" w:name="_GoBack"/>
+                <w:bookmarkEnd w:id="5"/>
+                <w:r>
+                  <w:rPr>
+                    <w:rFonts w:ascii="Calibri" w:hAnsi="Calibri" w:cs="Times"/>
+                    <w:lang w:val="en-US"/>
+                  </w:rPr>
+                  <w:t xml:space="preserve"> English translation, 1914).</w:t>
                 </w:r>
               </w:p>
               <w:p>
@@ -8372,7 +8251,6 @@
                   <w:rPr>
                     <w:rFonts w:ascii="Calibri" w:hAnsi="Calibri" w:cs="Arial"/>
                   </w:rPr>
-                  <w:lastRenderedPageBreak/>
                   <w:t xml:space="preserve">Lloyd, J. (1991) </w:t>
                 </w:r>
                 <w:r>
@@ -9710,75 +9588,74 @@
                   <w:rPr>
                     <w:rFonts w:ascii="Times New Roman" w:hAnsi="Times New Roman"/>
                   </w:rPr>
-                  <w:t xml:space="preserve"> scenes of heightened sexual tension, were primary subjects as each sought to delve beneath the surface reality of physical appearance to uncover psychological or emotional insights in their subjects. Both artists refle</w:t>
-                </w:r>
-                <w:bookmarkStart w:id="5" w:name="_GoBack"/>
-                <w:bookmarkEnd w:id="5"/>
+                  <w:t xml:space="preserve"> scenes of heightened sexual tension, were primary subjects as each sought to delve beneath the surface reality of physical appearance to uncover psychological or emotional insights in their subjects. Both artists reflect the importance at the time of the psychological theories of Sigmund Freud, particularly his </w:t>
+                </w:r>
                 <w:r>
                   <w:rPr>
                     <w:rFonts w:ascii="Times New Roman" w:hAnsi="Times New Roman"/>
-                  </w:rPr>
-                  <w:t xml:space="preserve">ct the importance at the time of the psychological theories of Sigmund Freud, particularly his </w:t>
+                    <w:i/>
+                  </w:rPr>
+                  <w:t>On the Interpretation of Dreams</w:t>
                 </w:r>
                 <w:r>
                   <w:rPr>
                     <w:rFonts w:ascii="Times New Roman" w:hAnsi="Times New Roman"/>
-                    <w:i/>
-                  </w:rPr>
-                  <w:t>On the Interpretation of Dreams</w:t>
+                  </w:rPr>
+                  <w:t>, published in 1900. Like their German counterparts in D</w:t>
                 </w:r>
                 <w:r>
                   <w:rPr>
                     <w:rFonts w:ascii="Times New Roman" w:hAnsi="Times New Roman"/>
                   </w:rPr>
-                  <w:t>, published in 1900. Like their German counterparts in D</w:t>
+                  <w:t>ie</w:t>
                 </w:r>
                 <w:r>
                   <w:rPr>
                     <w:rFonts w:ascii="Times New Roman" w:hAnsi="Times New Roman"/>
                   </w:rPr>
-                  <w:t>ie</w:t>
-                </w:r>
+                  <w:t xml:space="preserve"> </w:t>
+                </w:r>
+                <w:proofErr w:type="spellStart"/>
                 <w:r>
                   <w:rPr>
                     <w:rFonts w:ascii="Times New Roman" w:hAnsi="Times New Roman"/>
                   </w:rPr>
-                  <w:t xml:space="preserve"> </w:t>
-                </w:r>
-                <w:proofErr w:type="spellStart"/>
+                  <w:t>B</w:t>
+                </w:r>
                 <w:r>
                   <w:rPr>
                     <w:rFonts w:ascii="Times New Roman" w:hAnsi="Times New Roman"/>
                   </w:rPr>
-                  <w:t>B</w:t>
-                </w:r>
+                  <w:t>rücke</w:t>
+                </w:r>
+                <w:proofErr w:type="spellEnd"/>
                 <w:r>
                   <w:rPr>
                     <w:rFonts w:ascii="Times New Roman" w:hAnsi="Times New Roman"/>
                   </w:rPr>
-                  <w:t>rücke</w:t>
-                </w:r>
-                <w:proofErr w:type="spellEnd"/>
+                  <w:t xml:space="preserve"> group, both artists took inspiration in the authentic and natural </w:t>
+                </w:r>
+                <w:proofErr w:type="spellStart"/>
                 <w:r>
                   <w:rPr>
                     <w:rFonts w:ascii="Times New Roman" w:hAnsi="Times New Roman"/>
                   </w:rPr>
-                  <w:t xml:space="preserve"> group, both artists took inspiration in the authentic and natural </w:t>
-                </w:r>
-                <w:proofErr w:type="spellStart"/>
+                  <w:t>behavior</w:t>
+                </w:r>
+                <w:proofErr w:type="spellEnd"/>
                 <w:r>
                   <w:rPr>
                     <w:rFonts w:ascii="Times New Roman" w:hAnsi="Times New Roman"/>
                   </w:rPr>
-                  <w:t>behavior</w:t>
-                </w:r>
-                <w:proofErr w:type="spellEnd"/>
-                <w:r>
+                  <w:t xml:space="preserve"> of children.</w:t>
+                </w:r>
+              </w:p>
+              <w:p>
+                <w:pPr>
                   <w:rPr>
                     <w:rFonts w:ascii="Times New Roman" w:hAnsi="Times New Roman"/>
                   </w:rPr>
-                  <w:t xml:space="preserve"> of children.</w:t>
-                </w:r>
+                </w:pPr>
               </w:p>
               <w:p>
                 <w:pPr>
@@ -9786,62 +9663,55 @@
                     <w:rFonts w:ascii="Times New Roman" w:hAnsi="Times New Roman"/>
                   </w:rPr>
                 </w:pPr>
-              </w:p>
-              <w:p>
-                <w:pPr>
+                <w:r>
                   <w:rPr>
                     <w:rFonts w:ascii="Times New Roman" w:hAnsi="Times New Roman"/>
                   </w:rPr>
-                </w:pPr>
+                  <w:t>Both artists got their start in Vienna, thanks largely to the support of G</w:t>
+                </w:r>
                 <w:r>
                   <w:rPr>
                     <w:rFonts w:ascii="Times New Roman" w:hAnsi="Times New Roman"/>
                   </w:rPr>
+                  <w:t>ustav</w:t>
+                </w:r>
+                <w:r>
+                  <w:rPr>
+                    <w:rFonts w:ascii="Times New Roman" w:hAnsi="Times New Roman"/>
+                  </w:rPr>
+                  <w:t xml:space="preserve"> K</w:t>
+                </w:r>
+                <w:r>
+                  <w:rPr>
+                    <w:rFonts w:ascii="Times New Roman" w:hAnsi="Times New Roman"/>
+                  </w:rPr>
+                  <w:t>limt</w:t>
+                </w:r>
+                <w:r>
+                  <w:rPr>
+                    <w:rFonts w:ascii="Times New Roman" w:hAnsi="Times New Roman"/>
+                  </w:rPr>
+                  <w:t>, though their early works generated consternation and criticism when exhibited. By showing the untidy reality and complexity of the individual human psyche and the overriding forces of instinct, sexual desires, and physical or psychological illnesses that control and define a person, their works posed a direct challenge to the reserved nature of the Viennese, for whom outward appearances were central to the maintenance of societal expectations.</w:t>
+                </w:r>
+              </w:p>
+              <w:p>
+                <w:pPr>
+                  <w:rPr>
+                    <w:rFonts w:ascii="Times New Roman" w:hAnsi="Times New Roman"/>
+                  </w:rPr>
+                </w:pPr>
+              </w:p>
+              <w:p>
+                <w:pPr>
+                  <w:rPr>
+                    <w:rFonts w:ascii="Times New Roman" w:hAnsi="Times New Roman"/>
+                  </w:rPr>
+                </w:pPr>
+                <w:r>
+                  <w:rPr>
+                    <w:rFonts w:ascii="Times New Roman" w:hAnsi="Times New Roman"/>
+                  </w:rPr>
                   <w:lastRenderedPageBreak/>
-                  <w:t>Both artists got their start in Vienna, thanks largely to the support of G</w:t>
-                </w:r>
-                <w:r>
-                  <w:rPr>
-                    <w:rFonts w:ascii="Times New Roman" w:hAnsi="Times New Roman"/>
-                  </w:rPr>
-                  <w:t>ustav</w:t>
-                </w:r>
-                <w:r>
-                  <w:rPr>
-                    <w:rFonts w:ascii="Times New Roman" w:hAnsi="Times New Roman"/>
-                  </w:rPr>
-                  <w:t xml:space="preserve"> K</w:t>
-                </w:r>
-                <w:r>
-                  <w:rPr>
-                    <w:rFonts w:ascii="Times New Roman" w:hAnsi="Times New Roman"/>
-                  </w:rPr>
-                  <w:t>limt</w:t>
-                </w:r>
-                <w:r>
-                  <w:rPr>
-                    <w:rFonts w:ascii="Times New Roman" w:hAnsi="Times New Roman"/>
-                  </w:rPr>
-                  <w:t>, though their early works generated consternation and criticism when exhibited. By showing the untidy reality and complexity of the individual human psyche and the overriding forces of instinct, sexual desires, and physical or psychological illnesses that control and define a person, their works posed a direct challenge to the reserved nature of the Viennese, for whom outward appearances were central to the maintenance of societal expectations.</w:t>
-                </w:r>
-              </w:p>
-              <w:p>
-                <w:pPr>
-                  <w:rPr>
-                    <w:rFonts w:ascii="Times New Roman" w:hAnsi="Times New Roman"/>
-                  </w:rPr>
-                </w:pPr>
-              </w:p>
-              <w:p>
-                <w:pPr>
-                  <w:rPr>
-                    <w:rFonts w:ascii="Times New Roman" w:hAnsi="Times New Roman"/>
-                  </w:rPr>
-                </w:pPr>
-                <w:r>
-                  <w:rPr>
-                    <w:rFonts w:ascii="Times New Roman" w:hAnsi="Times New Roman"/>
-                  </w:rPr>
                   <w:t>Portraits and Self-Portraits</w:t>
                 </w:r>
               </w:p>
@@ -10308,14 +10178,7 @@
                   <w:rPr>
                     <w:rFonts w:ascii="Times New Roman" w:hAnsi="Times New Roman"/>
                   </w:rPr>
-                  <w:t xml:space="preserve"> wrote poetry using alliteration and rhythmic construction to heighten the sensual descriptiveness of his prose. This literary work is part of the larger </w:t>
-                </w:r>
-                <w:r>
-                  <w:rPr>
-                    <w:rFonts w:ascii="Times New Roman" w:hAnsi="Times New Roman"/>
-                  </w:rPr>
-                  <w:lastRenderedPageBreak/>
-                  <w:t>reorganization and regeneration in languages of creative form within Expressionism. In Vienna, one of the most profound and influential mediums was music. Arnold Schoenberg, Anton Webern and Alban Berg experimented with atonal compositions, harmonic dissonance and strong subjective allusions, showing the capability of Expressionism to express deep meaning by transcending existing limitations.</w:t>
+                  <w:t xml:space="preserve"> wrote poetry using alliteration and rhythmic construction to heighten the sensual descriptiveness of his prose. This literary work is part of the larger reorganization and regeneration in languages of creative form within Expressionism. In Vienna, one of the most profound and influential mediums was music. Arnold Schoenberg, Anton Webern and Alban Berg experimented with atonal compositions, harmonic dissonance and strong subjective allusions, showing the capability of Expressionism to express deep meaning by transcending existing limitations.</w:t>
                 </w:r>
               </w:p>
             </w:tc>
@@ -10401,6 +10264,7 @@
                   <w:rPr>
                     <w:rFonts w:ascii="Times New Roman" w:hAnsi="Times New Roman"/>
                   </w:rPr>
+                  <w:lastRenderedPageBreak/>
                   <w:t>Fondation</w:t>
                 </w:r>
                 <w:proofErr w:type="spellEnd"/>
@@ -14485,7 +14349,6 @@
                 <w:docPart w:val="0E8C822B52941144AC44540090F38CF9"/>
               </w:placeholder>
             </w:sdtPr>
-            <w:sdtEndPr/>
             <w:sdtContent>
               <w:p>
                 <w:pPr>
@@ -15319,9 +15182,6 @@
             <w:alias w:val="Biography"/>
             <w:tag w:val="authorBiography"/>
             <w:id w:val="-859198246"/>
-            <w:placeholder>
-              <w:docPart w:val="AFC8E54A6D99184BAB4DB3A067217A53"/>
-            </w:placeholder>
             <w:showingPlcHdr/>
           </w:sdtPr>
           <w:sdtContent>
@@ -15377,9 +15237,6 @@
             <w:alias w:val="Affiliation"/>
             <w:tag w:val="affiliation"/>
             <w:id w:val="2008556612"/>
-            <w:placeholder>
-              <w:docPart w:val="CE3E89CEC7B0D54E9BC59BA64B1BB629"/>
-            </w:placeholder>
             <w:showingPlcHdr/>
             <w:text/>
           </w:sdtPr>
@@ -15471,9 +15328,6 @@
             <w:alias w:val="Article headword"/>
             <w:tag w:val="articleHeadword"/>
             <w:id w:val="-1984146374"/>
-            <w:placeholder>
-              <w:docPart w:val="134F748F57338D4B893B01C956570A62"/>
-            </w:placeholder>
             <w:text/>
           </w:sdtPr>
           <w:sdtContent>
@@ -15512,9 +15366,6 @@
             <w:alias w:val="Variant headwords"/>
             <w:tag w:val="variantHeadwords"/>
             <w:id w:val="-1721593177"/>
-            <w:placeholder>
-              <w:docPart w:val="A7C7C1C0F0C5FA49A05776145454D4DB"/>
-            </w:placeholder>
             <w:showingPlcHdr/>
           </w:sdtPr>
           <w:sdtContent>
@@ -15571,9 +15422,6 @@
             <w:alias w:val="Abstract"/>
             <w:tag w:val="abstract"/>
             <w:id w:val="1749536167"/>
-            <w:placeholder>
-              <w:docPart w:val="88AFDE9EB8EEDB4D8E13D7CEFB368714"/>
-            </w:placeholder>
             <w:showingPlcHdr/>
           </w:sdtPr>
           <w:sdtContent>
@@ -15622,23 +15470,15 @@
         <w:sdt>
           <w:sdtPr>
             <w:rPr>
-              <w:rFonts w:ascii="Calibri" w:hAnsi="Calibri"/>
+              <w:rFonts w:ascii="Calibri" w:eastAsiaTheme="minorHAnsi" w:hAnsi="Calibri" w:cstheme="minorBidi"/>
+              <w:b w:val="0"/>
+              <w:color w:val="auto"/>
+              <w:szCs w:val="22"/>
             </w:rPr>
             <w:alias w:val="Article text"/>
             <w:tag w:val="articleText"/>
             <w:id w:val="-332076508"/>
-            <w:placeholder>
-              <w:docPart w:val="F74B783903122A4497D96F74DDA8B717"/>
-            </w:placeholder>
           </w:sdtPr>
-          <w:sdtEndPr>
-            <w:rPr>
-              <w:rFonts w:eastAsiaTheme="minorHAnsi" w:cstheme="minorBidi"/>
-              <w:b w:val="0"/>
-              <w:color w:val="auto"/>
-              <w:szCs w:val="22"/>
-            </w:rPr>
-          </w:sdtEndPr>
           <w:sdtContent>
             <w:tc>
               <w:tcPr>
@@ -15661,9 +15501,6 @@
                     <w:alias w:val="Abstract"/>
                     <w:tag w:val="abstract"/>
                     <w:id w:val="-88475609"/>
-                    <w:placeholder>
-                      <w:docPart w:val="9CEC3356B813764594E51504DE24D431"/>
-                    </w:placeholder>
                   </w:sdtPr>
                   <w:sdtContent>
                     <w:r>
@@ -17051,9 +16888,6 @@
               <w:alias w:val="Further reading"/>
               <w:tag w:val="furtherReading"/>
               <w:id w:val="-564176043"/>
-              <w:placeholder>
-                <w:docPart w:val="65BA9386618F3F46AC473E6DA88E5014"/>
-              </w:placeholder>
             </w:sdtPr>
             <w:sdtContent>
               <w:sdt>
@@ -17061,9 +16895,6 @@
                   <w:alias w:val="Further reading"/>
                   <w:tag w:val="furtherReading"/>
                   <w:id w:val="176080426"/>
-                  <w:placeholder>
-                    <w:docPart w:val="DCFE579BB60237488920AB827616A2EE"/>
-                  </w:placeholder>
                 </w:sdtPr>
                 <w:sdtContent>
                   <w:p>
@@ -17489,7 +17320,7 @@
       </w:r>
     </w:p>
   </w:comment>
-  <w:comment w:id="2" w:author="Laura Dosky" w:date="2015-05-30T20:28:00Z" w:initials="LD">
+  <w:comment w:id="2" w:author="Laura Dosky" w:date="2015-06-02T07:02:00Z" w:initials="LD">
     <w:p>
       <w:pPr>
         <w:pStyle w:val="CommentText"/>
@@ -17501,7 +17332,7 @@
         <w:annotationRef/>
       </w:r>
       <w:r>
-        <w:t>Say more? Outline some of the theory behind Expressionism?</w:t>
+        <w:t>Say more? Outline some of the theory that underlies Expressionism?</w:t>
       </w:r>
     </w:p>
   </w:comment>
@@ -21203,559 +21034,6 @@
     </w:docPart>
     <w:docPart>
       <w:docPartPr>
-        <w:name w:val="517739976C4DF346AE22393B4800C0F7"/>
-        <w:category>
-          <w:name w:val="General"/>
-          <w:gallery w:val="placeholder"/>
-        </w:category>
-        <w:types>
-          <w:type w:val="bbPlcHdr"/>
-        </w:types>
-        <w:behaviors>
-          <w:behavior w:val="content"/>
-        </w:behaviors>
-        <w:guid w:val="{3101DD7E-4055-364B-9420-B1F04A18E740}"/>
-      </w:docPartPr>
-      <w:docPartBody>
-        <w:p>
-          <w:pPr>
-            <w:pStyle w:val="517739976C4DF346AE22393B4800C0F7"/>
-          </w:pPr>
-          <w:r>
-            <w:rPr>
-              <w:rStyle w:val="PlaceholderText"/>
-            </w:rPr>
-            <w:t xml:space="preserve">[Enter the </w:t>
-          </w:r>
-          <w:r>
-            <w:rPr>
-              <w:rStyle w:val="PlaceholderText"/>
-              <w:b/>
-            </w:rPr>
-            <w:t>main text</w:t>
-          </w:r>
-          <w:r>
-            <w:rPr>
-              <w:rStyle w:val="PlaceholderText"/>
-            </w:rPr>
-            <w:t xml:space="preserve"> of your article]</w:t>
-          </w:r>
-        </w:p>
-      </w:docPartBody>
-    </w:docPart>
-    <w:docPart>
-      <w:docPartPr>
-        <w:name w:val="71495BB63FC9124A88A18B579C01BA07"/>
-        <w:category>
-          <w:name w:val="General"/>
-          <w:gallery w:val="placeholder"/>
-        </w:category>
-        <w:types>
-          <w:type w:val="bbPlcHdr"/>
-        </w:types>
-        <w:behaviors>
-          <w:behavior w:val="content"/>
-        </w:behaviors>
-        <w:guid w:val="{A0E40EA8-24F6-C640-90E6-0FC64C684804}"/>
-      </w:docPartPr>
-      <w:docPartBody>
-        <w:p>
-          <w:pPr>
-            <w:pStyle w:val="71495BB63FC9124A88A18B579C01BA07"/>
-          </w:pPr>
-          <w:r>
-            <w:rPr>
-              <w:rStyle w:val="PlaceholderText"/>
-            </w:rPr>
-            <w:t>[Enter citations for further reading here]</w:t>
-          </w:r>
-        </w:p>
-      </w:docPartBody>
-    </w:docPart>
-    <w:docPart>
-      <w:docPartPr>
-        <w:name w:val="F838B01550E0EC469AFC985601323F81"/>
-        <w:category>
-          <w:name w:val="General"/>
-          <w:gallery w:val="placeholder"/>
-        </w:category>
-        <w:types>
-          <w:type w:val="bbPlcHdr"/>
-        </w:types>
-        <w:behaviors>
-          <w:behavior w:val="content"/>
-        </w:behaviors>
-        <w:guid w:val="{23896DAB-CDC7-A248-A81A-42B77200032E}"/>
-      </w:docPartPr>
-      <w:docPartBody>
-        <w:p>
-          <w:pPr>
-            <w:pStyle w:val="F838B01550E0EC469AFC985601323F81"/>
-          </w:pPr>
-          <w:r>
-            <w:rPr>
-              <w:rStyle w:val="PlaceholderText"/>
-              <w:b/>
-              <w:color w:val="FFFFFF" w:themeColor="background1"/>
-            </w:rPr>
-            <w:t>[Salutation]</w:t>
-          </w:r>
-        </w:p>
-      </w:docPartBody>
-    </w:docPart>
-    <w:docPart>
-      <w:docPartPr>
-        <w:name w:val="1B26F37873B5044BB73DC546E1BA26DE"/>
-        <w:category>
-          <w:name w:val="General"/>
-          <w:gallery w:val="placeholder"/>
-        </w:category>
-        <w:types>
-          <w:type w:val="bbPlcHdr"/>
-        </w:types>
-        <w:behaviors>
-          <w:behavior w:val="content"/>
-        </w:behaviors>
-        <w:guid w:val="{9999C7F7-158A-C744-A399-908E051E8F3F}"/>
-      </w:docPartPr>
-      <w:docPartBody>
-        <w:p>
-          <w:pPr>
-            <w:pStyle w:val="1B26F37873B5044BB73DC546E1BA26DE"/>
-          </w:pPr>
-          <w:r>
-            <w:rPr>
-              <w:rStyle w:val="PlaceholderText"/>
-            </w:rPr>
-            <w:t>[First name]</w:t>
-          </w:r>
-        </w:p>
-      </w:docPartBody>
-    </w:docPart>
-    <w:docPart>
-      <w:docPartPr>
-        <w:name w:val="6F32B22CE8EDE945A3DA9A8988C9CE92"/>
-        <w:category>
-          <w:name w:val="General"/>
-          <w:gallery w:val="placeholder"/>
-        </w:category>
-        <w:types>
-          <w:type w:val="bbPlcHdr"/>
-        </w:types>
-        <w:behaviors>
-          <w:behavior w:val="content"/>
-        </w:behaviors>
-        <w:guid w:val="{B5B73663-C841-4743-834C-DBF24473D634}"/>
-      </w:docPartPr>
-      <w:docPartBody>
-        <w:p>
-          <w:pPr>
-            <w:pStyle w:val="6F32B22CE8EDE945A3DA9A8988C9CE92"/>
-          </w:pPr>
-          <w:r>
-            <w:rPr>
-              <w:rStyle w:val="PlaceholderText"/>
-            </w:rPr>
-            <w:t>[Middle name]</w:t>
-          </w:r>
-        </w:p>
-      </w:docPartBody>
-    </w:docPart>
-    <w:docPart>
-      <w:docPartPr>
-        <w:name w:val="95E154C0E63D324E8DB11C06836B43E9"/>
-        <w:category>
-          <w:name w:val="General"/>
-          <w:gallery w:val="placeholder"/>
-        </w:category>
-        <w:types>
-          <w:type w:val="bbPlcHdr"/>
-        </w:types>
-        <w:behaviors>
-          <w:behavior w:val="content"/>
-        </w:behaviors>
-        <w:guid w:val="{220D7A6E-A091-9847-A92A-2FBA62B77766}"/>
-      </w:docPartPr>
-      <w:docPartBody>
-        <w:p>
-          <w:pPr>
-            <w:pStyle w:val="95E154C0E63D324E8DB11C06836B43E9"/>
-          </w:pPr>
-          <w:r>
-            <w:rPr>
-              <w:rStyle w:val="PlaceholderText"/>
-            </w:rPr>
-            <w:t>[Last name]</w:t>
-          </w:r>
-        </w:p>
-      </w:docPartBody>
-    </w:docPart>
-    <w:docPart>
-      <w:docPartPr>
-        <w:name w:val="13A73711F4159544AFCB3B61020294E6"/>
-        <w:category>
-          <w:name w:val="General"/>
-          <w:gallery w:val="placeholder"/>
-        </w:category>
-        <w:types>
-          <w:type w:val="bbPlcHdr"/>
-        </w:types>
-        <w:behaviors>
-          <w:behavior w:val="content"/>
-        </w:behaviors>
-        <w:guid w:val="{242781CD-3CAD-1349-B4E5-B809FC0F3DE4}"/>
-      </w:docPartPr>
-      <w:docPartBody>
-        <w:p>
-          <w:pPr>
-            <w:pStyle w:val="13A73711F4159544AFCB3B61020294E6"/>
-          </w:pPr>
-          <w:r>
-            <w:rPr>
-              <w:rStyle w:val="PlaceholderText"/>
-            </w:rPr>
-            <w:t>[Enter your biography]</w:t>
-          </w:r>
-        </w:p>
-      </w:docPartBody>
-    </w:docPart>
-    <w:docPart>
-      <w:docPartPr>
-        <w:name w:val="D902F7900F033F44870B12DD20DC9C19"/>
-        <w:category>
-          <w:name w:val="General"/>
-          <w:gallery w:val="placeholder"/>
-        </w:category>
-        <w:types>
-          <w:type w:val="bbPlcHdr"/>
-        </w:types>
-        <w:behaviors>
-          <w:behavior w:val="content"/>
-        </w:behaviors>
-        <w:guid w:val="{B8D3FA69-5D2A-4148-B1EB-D46EDBA0B95C}"/>
-      </w:docPartPr>
-      <w:docPartBody>
-        <w:p>
-          <w:pPr>
-            <w:pStyle w:val="D902F7900F033F44870B12DD20DC9C19"/>
-          </w:pPr>
-          <w:r>
-            <w:rPr>
-              <w:rStyle w:val="PlaceholderText"/>
-            </w:rPr>
-            <w:t>[Enter the institution with which you are affiliated]</w:t>
-          </w:r>
-        </w:p>
-      </w:docPartBody>
-    </w:docPart>
-    <w:docPart>
-      <w:docPartPr>
-        <w:name w:val="FAEEE8725BDFB24FB7545368298079B0"/>
-        <w:category>
-          <w:name w:val="General"/>
-          <w:gallery w:val="placeholder"/>
-        </w:category>
-        <w:types>
-          <w:type w:val="bbPlcHdr"/>
-        </w:types>
-        <w:behaviors>
-          <w:behavior w:val="content"/>
-        </w:behaviors>
-        <w:guid w:val="{E2670C9A-695D-994C-91F8-AC0D35240829}"/>
-      </w:docPartPr>
-      <w:docPartBody>
-        <w:p>
-          <w:pPr>
-            <w:pStyle w:val="FAEEE8725BDFB24FB7545368298079B0"/>
-          </w:pPr>
-          <w:r>
-            <w:rPr>
-              <w:b/>
-              <w:color w:val="808080" w:themeColor="background1" w:themeShade="80"/>
-            </w:rPr>
-            <w:t>[Enter the headword for your article]</w:t>
-          </w:r>
-        </w:p>
-      </w:docPartBody>
-    </w:docPart>
-    <w:docPart>
-      <w:docPartPr>
-        <w:name w:val="9E47581EBB9D79429559D83555E8D664"/>
-        <w:category>
-          <w:name w:val="General"/>
-          <w:gallery w:val="placeholder"/>
-        </w:category>
-        <w:types>
-          <w:type w:val="bbPlcHdr"/>
-        </w:types>
-        <w:behaviors>
-          <w:behavior w:val="content"/>
-        </w:behaviors>
-        <w:guid w:val="{F9295125-E004-EC4C-AE35-C1C94B169D69}"/>
-      </w:docPartPr>
-      <w:docPartBody>
-        <w:p>
-          <w:pPr>
-            <w:pStyle w:val="9E47581EBB9D79429559D83555E8D664"/>
-          </w:pPr>
-          <w:r>
-            <w:rPr>
-              <w:rStyle w:val="PlaceholderText"/>
-              <w:b/>
-            </w:rPr>
-            <w:t xml:space="preserve">[Enter any </w:t>
-          </w:r>
-          <w:r>
-            <w:rPr>
-              <w:rStyle w:val="PlaceholderText"/>
-              <w:b/>
-              <w:i/>
-            </w:rPr>
-            <w:t>variant forms</w:t>
-          </w:r>
-          <w:r>
-            <w:rPr>
-              <w:rStyle w:val="PlaceholderText"/>
-              <w:b/>
-            </w:rPr>
-            <w:t xml:space="preserve"> of your headword – OPTIONAL]</w:t>
-          </w:r>
-        </w:p>
-      </w:docPartBody>
-    </w:docPart>
-    <w:docPart>
-      <w:docPartPr>
-        <w:name w:val="8736C6F66C6B2D44BD00115E60C9AB9D"/>
-        <w:category>
-          <w:name w:val="General"/>
-          <w:gallery w:val="placeholder"/>
-        </w:category>
-        <w:types>
-          <w:type w:val="bbPlcHdr"/>
-        </w:types>
-        <w:behaviors>
-          <w:behavior w:val="content"/>
-        </w:behaviors>
-        <w:guid w:val="{9247D6D6-FBD3-F94C-8F56-20AB7184E93D}"/>
-      </w:docPartPr>
-      <w:docPartBody>
-        <w:p>
-          <w:pPr>
-            <w:pStyle w:val="8736C6F66C6B2D44BD00115E60C9AB9D"/>
-          </w:pPr>
-          <w:r>
-            <w:rPr>
-              <w:rStyle w:val="PlaceholderText"/>
-            </w:rPr>
-            <w:t xml:space="preserve">[Enter an </w:t>
-          </w:r>
-          <w:r>
-            <w:rPr>
-              <w:rStyle w:val="PlaceholderText"/>
-              <w:b/>
-            </w:rPr>
-            <w:t>abstract</w:t>
-          </w:r>
-          <w:r>
-            <w:rPr>
-              <w:rStyle w:val="PlaceholderText"/>
-            </w:rPr>
-            <w:t xml:space="preserve"> for your article]</w:t>
-          </w:r>
-        </w:p>
-      </w:docPartBody>
-    </w:docPart>
-    <w:docPart>
-      <w:docPartPr>
-        <w:name w:val="4FEF9C4C797B634E851D411A4F53ACCC"/>
-        <w:category>
-          <w:name w:val="General"/>
-          <w:gallery w:val="placeholder"/>
-        </w:category>
-        <w:types>
-          <w:type w:val="bbPlcHdr"/>
-        </w:types>
-        <w:behaviors>
-          <w:behavior w:val="content"/>
-        </w:behaviors>
-        <w:guid w:val="{FEF08D24-BBFC-1347-BC6D-474CA566FAE3}"/>
-      </w:docPartPr>
-      <w:docPartBody>
-        <w:p>
-          <w:pPr>
-            <w:pStyle w:val="4FEF9C4C797B634E851D411A4F53ACCC"/>
-          </w:pPr>
-          <w:r>
-            <w:rPr>
-              <w:rStyle w:val="PlaceholderText"/>
-            </w:rPr>
-            <w:t xml:space="preserve">[Enter the </w:t>
-          </w:r>
-          <w:r>
-            <w:rPr>
-              <w:rStyle w:val="PlaceholderText"/>
-              <w:b/>
-            </w:rPr>
-            <w:t>main text</w:t>
-          </w:r>
-          <w:r>
-            <w:rPr>
-              <w:rStyle w:val="PlaceholderText"/>
-            </w:rPr>
-            <w:t xml:space="preserve"> of your article]</w:t>
-          </w:r>
-        </w:p>
-      </w:docPartBody>
-    </w:docPart>
-    <w:docPart>
-      <w:docPartPr>
-        <w:name w:val="0E8C822B52941144AC44540090F38CF9"/>
-        <w:category>
-          <w:name w:val="General"/>
-          <w:gallery w:val="placeholder"/>
-        </w:category>
-        <w:types>
-          <w:type w:val="bbPlcHdr"/>
-        </w:types>
-        <w:behaviors>
-          <w:behavior w:val="content"/>
-        </w:behaviors>
-        <w:guid w:val="{4D0F4F6C-CA8C-1A48-9AC3-4F0B1F4EC9AF}"/>
-      </w:docPartPr>
-      <w:docPartBody>
-        <w:p>
-          <w:pPr>
-            <w:pStyle w:val="0E8C822B52941144AC44540090F38CF9"/>
-          </w:pPr>
-          <w:r>
-            <w:rPr>
-              <w:rStyle w:val="PlaceholderText"/>
-            </w:rPr>
-            <w:t>[Enter citations for further reading here]</w:t>
-          </w:r>
-        </w:p>
-      </w:docPartBody>
-    </w:docPart>
-    <w:docPart>
-      <w:docPartPr>
-        <w:name w:val="938E0F169B0B734CAF0E721BD3AFB8FA"/>
-        <w:category>
-          <w:name w:val="General"/>
-          <w:gallery w:val="placeholder"/>
-        </w:category>
-        <w:types>
-          <w:type w:val="bbPlcHdr"/>
-        </w:types>
-        <w:behaviors>
-          <w:behavior w:val="content"/>
-        </w:behaviors>
-        <w:guid w:val="{D184EAA4-E094-B74D-83E3-2D606E66656D}"/>
-      </w:docPartPr>
-      <w:docPartBody>
-        <w:p>
-          <w:pPr>
-            <w:pStyle w:val="938E0F169B0B734CAF0E721BD3AFB8FA"/>
-          </w:pPr>
-          <w:r>
-            <w:rPr>
-              <w:rStyle w:val="PlaceholderText"/>
-              <w:b/>
-              <w:color w:val="FFFFFF" w:themeColor="background1"/>
-            </w:rPr>
-            <w:t>[Salutation]</w:t>
-          </w:r>
-        </w:p>
-      </w:docPartBody>
-    </w:docPart>
-    <w:docPart>
-      <w:docPartPr>
-        <w:name w:val="3FEAEB59BBAE1C4A92EB28756B12F902"/>
-        <w:category>
-          <w:name w:val="General"/>
-          <w:gallery w:val="placeholder"/>
-        </w:category>
-        <w:types>
-          <w:type w:val="bbPlcHdr"/>
-        </w:types>
-        <w:behaviors>
-          <w:behavior w:val="content"/>
-        </w:behaviors>
-        <w:guid w:val="{02FC8B92-570E-9A46-8C9A-50C2503160AE}"/>
-      </w:docPartPr>
-      <w:docPartBody>
-        <w:p>
-          <w:pPr>
-            <w:pStyle w:val="3FEAEB59BBAE1C4A92EB28756B12F902"/>
-          </w:pPr>
-          <w:r>
-            <w:rPr>
-              <w:rStyle w:val="PlaceholderText"/>
-            </w:rPr>
-            <w:t>[First name]</w:t>
-          </w:r>
-        </w:p>
-      </w:docPartBody>
-    </w:docPart>
-    <w:docPart>
-      <w:docPartPr>
-        <w:name w:val="57F2F5FCAFFFD945915C458676E0DBAE"/>
-        <w:category>
-          <w:name w:val="General"/>
-          <w:gallery w:val="placeholder"/>
-        </w:category>
-        <w:types>
-          <w:type w:val="bbPlcHdr"/>
-        </w:types>
-        <w:behaviors>
-          <w:behavior w:val="content"/>
-        </w:behaviors>
-        <w:guid w:val="{245C5D90-0669-6C44-802D-CFEA3BB3A072}"/>
-      </w:docPartPr>
-      <w:docPartBody>
-        <w:p>
-          <w:pPr>
-            <w:pStyle w:val="57F2F5FCAFFFD945915C458676E0DBAE"/>
-          </w:pPr>
-          <w:r>
-            <w:rPr>
-              <w:rStyle w:val="PlaceholderText"/>
-            </w:rPr>
-            <w:t>[Middle name]</w:t>
-          </w:r>
-        </w:p>
-      </w:docPartBody>
-    </w:docPart>
-    <w:docPart>
-      <w:docPartPr>
-        <w:name w:val="BB0CFE67D5D2FC42A4033DC30EEC138A"/>
-        <w:category>
-          <w:name w:val="General"/>
-          <w:gallery w:val="placeholder"/>
-        </w:category>
-        <w:types>
-          <w:type w:val="bbPlcHdr"/>
-        </w:types>
-        <w:behaviors>
-          <w:behavior w:val="content"/>
-        </w:behaviors>
-        <w:guid w:val="{864CE217-C8B6-2244-8DC5-14413A10387C}"/>
-      </w:docPartPr>
-      <w:docPartBody>
-        <w:p>
-          <w:pPr>
-            <w:pStyle w:val="BB0CFE67D5D2FC42A4033DC30EEC138A"/>
-          </w:pPr>
-          <w:r>
-            <w:rPr>
-              <w:rStyle w:val="PlaceholderText"/>
-            </w:rPr>
-            <w:t>[Last name]</w:t>
-          </w:r>
-        </w:p>
-      </w:docPartBody>
-    </w:docPart>
-    <w:docPart>
-      <w:docPartPr>
         <w:name w:val="FCF509197BD69E45A4CE0AF3D863DE39"/>
         <w:category>
           <w:name w:val="General"/>
@@ -21915,6 +21193,7 @@
   </w:compat>
   <w:rsids>
     <w:rsidRoot w:val="00E902DC"/>
+    <w:rsid w:val="00123D72"/>
     <w:rsid w:val="00CD5018"/>
     <w:rsid w:val="00E902DC"/>
   </w:rsids>
@@ -23220,7 +22499,7 @@
   <a:extraClrSchemeLst/>
   <a:extLst>
     <a:ext uri="{05A4C25C-085E-4340-85A3-A5531E510DB2}">
-      <thm15:themeFamily xmlns="" xmlns:thm15="http://schemas.microsoft.com/office/thememl/2012/main" name="Office Theme" id="{62F939B6-93AF-4DB8-9C6B-D6C7DFDC589F}" vid="{4A3C46E8-61CC-4603-A589-7422A47A8E4A}"/>
+      <thm15:themeFamily xmlns:thm15="http://schemas.microsoft.com/office/thememl/2012/main" xmlns="" name="Office Theme" id="{62F939B6-93AF-4DB8-9C6B-D6C7DFDC589F}" vid="{4A3C46E8-61CC-4603-A589-7422A47A8E4A}"/>
     </a:ext>
   </a:extLst>
 </a:theme>
@@ -23247,7 +22526,7 @@
         </b:NameList>
       </b:Author>
     </b:Author>
-    <b:RefOrder>10</b:RefOrder>
+    <b:RefOrder>27</b:RefOrder>
   </b:Source>
   <b:Source>
     <b:Tag>Lau96</b:Tag>
@@ -23267,7 +22546,7 @@
         </b:NameList>
       </b:Author>
     </b:Author>
-    <b:RefOrder>11</b:RefOrder>
+    <b:RefOrder>28</b:RefOrder>
   </b:Source>
   <b:Source>
     <b:Tag>Dan11</b:Tag>
@@ -23291,7 +22570,7 @@
         </b:NameList>
       </b:Editor>
     </b:Author>
-    <b:RefOrder>12</b:RefOrder>
+    <b:RefOrder>29</b:RefOrder>
   </b:Source>
   <b:Source>
     <b:Tag>Man06</b:Tag>
@@ -23311,7 +22590,7 @@
         </b:NameList>
       </b:Author>
     </b:Author>
-    <b:RefOrder>13</b:RefOrder>
+    <b:RefOrder>30</b:RefOrder>
   </b:Source>
   <b:Source>
     <b:Tag>Mar26</b:Tag>
@@ -23336,7 +22615,7 @@
     <b:YearAccessed>2015</b:YearAccessed>
     <b:MonthAccessed>03</b:MonthAccessed>
     <b:DayAccessed>18</b:DayAccessed>
-    <b:RefOrder>14</b:RefOrder>
+    <b:RefOrder>31</b:RefOrder>
   </b:Source>
   <b:Source>
     <b:Tag>MoM15</b:Tag>
@@ -23353,7 +22632,7 @@
     <b:YearAccessed>2015</b:YearAccessed>
     <b:MonthAccessed>03</b:MonthAccessed>
     <b:DayAccessed>18</b:DayAccessed>
-    <b:RefOrder>15</b:RefOrder>
+    <b:RefOrder>32</b:RefOrder>
   </b:Source>
   <b:Source>
     <b:Tag>Pae12</b:Tag>
@@ -23387,7 +22666,7 @@
         </b:NameList>
       </b:Interviewee>
     </b:Author>
-    <b:RefOrder>16</b:RefOrder>
+    <b:RefOrder>33</b:RefOrder>
   </b:Source>
   <b:Source>
     <b:Tag>Par03</b:Tag>
@@ -23411,7 +22690,7 @@
         </b:NameList>
       </b:Author>
     </b:Author>
-    <b:RefOrder>17</b:RefOrder>
+    <b:RefOrder>34</b:RefOrder>
   </b:Source>
   <b:Source>
     <b:Tag>Pre98</b:Tag>
@@ -23432,7 +22711,7 @@
         </b:NameList>
       </b:Author>
     </b:Author>
-    <b:RefOrder>18</b:RefOrder>
+    <b:RefOrder>35</b:RefOrder>
   </b:Source>
   <b:Source>
     <b:Tag>Sny91</b:Tag>
@@ -23452,7 +22731,7 @@
         </b:NameList>
       </b:Director>
     </b:Author>
-    <b:RefOrder>19</b:RefOrder>
+    <b:RefOrder>36</b:RefOrder>
   </b:Source>
   <b:Source>
     <b:Tag>Arn97</b:Tag>
@@ -23472,7 +22751,7 @@
     <b:City>Madison</b:City>
     <b:Publisher>University of Wisconsin Press</b:Publisher>
     <b:Year>1997</b:Year>
-    <b:RefOrder>1</b:RefOrder>
+    <b:RefOrder>18</b:RefOrder>
   </b:Source>
   <b:Source>
     <b:Tag>Bal11</b:Tag>
@@ -23496,7 +22775,7 @@
     <b:City>New York</b:City>
     <b:Publisher>Berghahn Books</b:Publisher>
     <b:Year>2011</b:Year>
-    <b:RefOrder>2</b:RefOrder>
+    <b:RefOrder>19</b:RefOrder>
   </b:Source>
   <b:Source>
     <b:Tag>Coa91</b:Tag>
@@ -23516,7 +22795,7 @@
     <b:City>Cambridge</b:City>
     <b:Publisher>Cambridge University Press</b:Publisher>
     <b:Year>1991</b:Year>
-    <b:RefOrder>3</b:RefOrder>
+    <b:RefOrder>20</b:RefOrder>
   </b:Source>
   <b:Source>
     <b:Tag>Eis69</b:Tag>
@@ -23537,7 +22816,7 @@
     <b:City>Berkeley</b:City>
     <b:Publisher>University of California Press</b:Publisher>
     <b:Year>1969</b:Year>
-    <b:RefOrder>4</b:RefOrder>
+    <b:RefOrder>21</b:RefOrder>
   </b:Source>
   <b:Source>
     <b:Tag>Els00</b:Tag>
@@ -23557,7 +22836,7 @@
     <b:City>London</b:City>
     <b:Publisher>Routledge</b:Publisher>
     <b:Year>2000</b:Year>
-    <b:RefOrder>5</b:RefOrder>
+    <b:RefOrder>22</b:RefOrder>
   </b:Source>
   <b:Source>
     <b:Tag>Kae09</b:Tag>
@@ -23577,7 +22856,7 @@
     <b:City>Princeton</b:City>
     <b:Publisher>Princeton University Press</b:Publisher>
     <b:Year>2009</b:Year>
-    <b:RefOrder>6</b:RefOrder>
+    <b:RefOrder>23</b:RefOrder>
   </b:Source>
   <b:Source>
     <b:Tag>Kra47</b:Tag>
@@ -23597,7 +22876,7 @@
     <b:City>Princeton</b:City>
     <b:Publisher>Princeton University Press</b:Publisher>
     <b:Year>1947</b:Year>
-    <b:RefOrder>7</b:RefOrder>
+    <b:RefOrder>24</b:RefOrder>
   </b:Source>
   <b:Source>
     <b:Tag>Tel06</b:Tag>
@@ -23635,7 +22914,7 @@
     <b:City>New Brunswick</b:City>
     <b:Publisher>Rutgers University Press</b:Publisher>
     <b:Year>2006</b:Year>
-    <b:RefOrder>8</b:RefOrder>
+    <b:RefOrder>25</b:RefOrder>
   </b:Source>
   <b:Source>
     <b:Tag>Wol721</b:Tag>
@@ -23657,13 +22936,357 @@
     <b:Publisher>Arno Press</b:Publisher>
     <b:Year>1972</b:Year>
     <b:Comments>Original work published 1948.</b:Comments>
+    <b:RefOrder>26</b:RefOrder>
+  </b:Source>
+  <b:Source>
+    <b:Tag>Bar97</b:Tag>
+    <b:SourceType>Book</b:SourceType>
+    <b:Guid>{8768ECE7-68BD-3848-AA6F-114C732BD6A8}</b:Guid>
+    <b:Author>
+      <b:Author>
+        <b:NameList>
+          <b:Person>
+            <b:Last>Barron</b:Last>
+            <b:First>S.</b:First>
+          </b:Person>
+        </b:NameList>
+      </b:Author>
+    </b:Author>
+    <b:Title>German Expressionism: Art and Society</b:Title>
+    <b:City>New York</b:City>
+    <b:Publisher>Rizzoli</b:Publisher>
+    <b:Year>1997</b:Year>
+    <b:RefOrder>1</b:RefOrder>
+  </b:Source>
+  <b:Source>
+    <b:Tag>Ben01</b:Tag>
+    <b:SourceType>Book</b:SourceType>
+    <b:Guid>{5215F4E1-B3A9-A64D-9F4F-0669B30EC014}</b:Guid>
+    <b:Author>
+      <b:Author>
+        <b:NameList>
+          <b:Person>
+            <b:Last>Benson</b:Last>
+            <b:First>T.</b:First>
+          </b:Person>
+        </b:NameList>
+      </b:Author>
+    </b:Author>
+    <b:Title>Expressionist Utopias: Paradise, Metropolis, Architectural Fantasy</b:Title>
+    <b:City>Los Angeles</b:City>
+    <b:Publisher>Los Angeles County Museum of Art</b:Publisher>
+    <b:Year>2001</b:Year>
+    <b:RefOrder>2</b:RefOrder>
+  </b:Source>
+  <b:Source>
+    <b:Tag>Ger89</b:Tag>
+    <b:SourceType>Book</b:SourceType>
+    <b:Guid>{8B34A180-D5E1-DC49-ADD1-D39C06E02CD1}</b:Guid>
+    <b:Title>German Expressionist Prints and Drawings, The Robert Gore Rifkind Center for German Expressionist Studies</b:Title>
+    <b:City>Los Angeles</b:City>
+    <b:Publisher>Los Angeles County Museum of Art</b:Publisher>
+    <b:Year>1989</b:Year>
+    <b:Volume>2 volumes</b:Volume>
+    <b:RefOrder>3</b:RefOrder>
+  </b:Source>
+  <b:Source>
+    <b:Tag>Jun92</b:Tag>
+    <b:SourceType>Book</b:SourceType>
+    <b:Guid>{5F0BFC59-79A4-A44C-8434-156B79B0F280}</b:Guid>
+    <b:Author>
+      <b:Author>
+        <b:NameList>
+          <b:Person>
+            <b:Last>Junge</b:Last>
+            <b:First>H.</b:First>
+          </b:Person>
+        </b:NameList>
+      </b:Author>
+    </b:Author>
+    <b:Title>Avantgarde und Publikum: Zur Rezeption avantgardistisch Kunst in Deutschland 1905-1933</b:Title>
+    <b:City>Cologne</b:City>
+    <b:Publisher>Böhlau</b:Publisher>
+    <b:Year>1992</b:Year>
+    <b:RefOrder>4</b:RefOrder>
+  </b:Source>
+  <b:Source>
+    <b:Tag>Lon95</b:Tag>
+    <b:SourceType>Book</b:SourceType>
+    <b:Guid>{EC80D823-BE84-C247-9FDB-80E90FFDD461}</b:Guid>
+    <b:Title>German Expressionism: Documents from the End of the Wilhelmine Empire to the Rise of National Socialism</b:Title>
+    <b:City>New York; Berkeley</b:City>
+    <b:Publisher>G.K. Hall; University of California Press</b:Publisher>
+    <b:Year>1993; 1995</b:Year>
+    <b:Author>
+      <b:Editor>
+        <b:NameList>
+          <b:Person>
+            <b:Last>Long</b:Last>
+            <b:First>R-C</b:First>
+            <b:Middle>W.</b:Middle>
+          </b:Person>
+        </b:NameList>
+      </b:Editor>
+    </b:Author>
+    <b:Comments>esp. essays by R. Reiche and W.Worringer,16-18 and 9-13.</b:Comments>
+    <b:RefOrder>5</b:RefOrder>
+  </b:Source>
+  <b:Source>
+    <b:Tag>Raa64</b:Tag>
+    <b:SourceType>Book</b:SourceType>
+    <b:Guid>{428B9A54-5B47-7D48-99ED-BEEAF24BC3A1}</b:Guid>
+    <b:Author>
+      <b:Author>
+        <b:NameList>
+          <b:Person>
+            <b:Last>Raabe</b:Last>
+            <b:First>P.</b:First>
+          </b:Person>
+        </b:NameList>
+      </b:Author>
+    </b:Author>
+    <b:Title>Die Zeitschriften und Sammulungen des literarischen Expressionismus</b:Title>
+    <b:City>Stuttgart</b:City>
+    <b:Publisher>J. B. Metzlersche Verlag</b:Publisher>
+    <b:Year>1964</b:Year>
+    <b:RefOrder>6</b:RefOrder>
+  </b:Source>
+  <b:Source>
+    <b:Tag>Raa72</b:Tag>
+    <b:SourceType>Book</b:SourceType>
+    <b:Guid>{1B3CD63A-AA3F-0848-821F-E607C6703B55}</b:Guid>
+    <b:Author>
+      <b:Author>
+        <b:NameList>
+          <b:Person>
+            <b:Last>Raabe</b:Last>
+            <b:First>P.</b:First>
+          </b:Person>
+        </b:NameList>
+      </b:Author>
+    </b:Author>
+    <b:Title>Index Expressionismus</b:Title>
+    <b:City>Neudeln</b:City>
+    <b:CountryRegion>Liechtenstein</b:CountryRegion>
+    <b:Publisher>Kraus Thomson</b:Publisher>
+    <b:Year>1972</b:Year>
+    <b:Volume>18 volumes</b:Volume>
+    <b:RefOrder>7</b:RefOrder>
+  </b:Source>
+  <b:Source>
+    <b:Tag>Wes00</b:Tag>
+    <b:SourceType>Book</b:SourceType>
+    <b:Guid>{3973E045-1294-1843-812F-B57F469FDA47}</b:Guid>
+    <b:Author>
+      <b:Author>
+        <b:NameList>
+          <b:Person>
+            <b:Last>West</b:Last>
+            <b:First>S.</b:First>
+          </b:Person>
+        </b:NameList>
+      </b:Author>
+    </b:Author>
+    <b:Title>The Visual Arts in Germany 1890-1937: Utopia and Despair</b:Title>
+    <b:City>New Brunswick</b:City>
+    <b:StateProvince>NJ</b:StateProvince>
+    <b:Publisher>Rutgers University Press</b:Publisher>
+    <b:Year>2000</b:Year>
+    <b:RefOrder>8</b:RefOrder>
+  </b:Source>
+  <b:Source>
+    <b:Tag>Wei11</b:Tag>
+    <b:SourceType>Book</b:SourceType>
+    <b:Guid>{F987321B-AD3A-C54F-90D0-15B1D270F088}</b:Guid>
+    <b:Title>New Perspectives on Brücke Expressionism: Bridging History</b:Title>
+    <b:City>Farnham</b:City>
+    <b:StateProvince>Surrey</b:StateProvince>
+    <b:CountryRegion>UK</b:CountryRegion>
+    <b:Publisher>Ashgate</b:Publisher>
+    <b:Year>2011</b:Year>
+    <b:Author>
+      <b:Editor>
+        <b:NameList>
+          <b:Person>
+            <b:Last>Weikop</b:Last>
+            <b:First>C.</b:First>
+          </b:Person>
+        </b:NameList>
+      </b:Editor>
+    </b:Author>
+    <b:Comments>esp. essays by Long and Weikop, 11-30, 237-276</b:Comments>
     <b:RefOrder>9</b:RefOrder>
+  </b:Source>
+  <b:Source>
+    <b:Tag>Anz02</b:Tag>
+    <b:SourceType>Book</b:SourceType>
+    <b:Guid>{4DD2653C-1D89-3D48-942D-B114DBF3CCB0}</b:Guid>
+    <b:Author>
+      <b:Author>
+        <b:NameList>
+          <b:Person>
+            <b:Last>Anz</b:Last>
+            <b:First>Thomas</b:First>
+          </b:Person>
+        </b:NameList>
+      </b:Author>
+    </b:Author>
+    <b:Title>Literatur des Expressionismus</b:Title>
+    <b:City>Stuttgart/Weimar</b:City>
+    <b:Publisher>Metzler</b:Publisher>
+    <b:Year>2002</b:Year>
+    <b:RefOrder>10</b:RefOrder>
+  </b:Source>
+  <b:Source>
+    <b:Tag>Bog05</b:Tag>
+    <b:SourceType>Book</b:SourceType>
+    <b:Guid>{7F6C0C3C-C3DB-8348-960A-F86589305B36}</b:Guid>
+    <b:Author>
+      <b:Author>
+        <b:NameList>
+          <b:Person>
+            <b:Last>Bogner</b:Last>
+            <b:First>Ralf</b:First>
+            <b:Middle>Georg</b:Middle>
+          </b:Person>
+        </b:NameList>
+      </b:Author>
+    </b:Author>
+    <b:Title>Einführung in die Literatur des Expressionismus</b:Title>
+    <b:City>Darmstadt</b:City>
+    <b:Publisher>Wissenschaftliche Buchgesellschaft</b:Publisher>
+    <b:Year>2005</b:Year>
+    <b:RefOrder>11</b:RefOrder>
+  </b:Source>
+  <b:Source>
+    <b:Tag>Don05</b:Tag>
+    <b:SourceType>Book</b:SourceType>
+    <b:Guid>{5850EBFD-32AE-054F-80CB-DE6387C0BD57}</b:Guid>
+    <b:Title>A companion to the literature of German Expressionism</b:Title>
+    <b:City>Columbia</b:City>
+    <b:StateProvince>SC</b:StateProvince>
+    <b:Publisher>Camden House</b:Publisher>
+    <b:Year>2005</b:Year>
+    <b:Author>
+      <b:Editor>
+        <b:NameList>
+          <b:Person>
+            <b:Last>Donahue</b:Last>
+            <b:First>Neil</b:First>
+            <b:Middle>H.</b:Middle>
+          </b:Person>
+        </b:NameList>
+      </b:Editor>
+    </b:Author>
+    <b:RefOrder>12</b:RefOrder>
+  </b:Source>
+  <b:Source>
+    <b:Tag>Mur99</b:Tag>
+    <b:SourceType>Book</b:SourceType>
+    <b:Guid>{B845C6B8-B2F8-BE4F-95EC-F762635AC9E8}</b:Guid>
+    <b:Author>
+      <b:Author>
+        <b:NameList>
+          <b:Person>
+            <b:Last>Murphy</b:Last>
+            <b:First>Richard</b:First>
+          </b:Person>
+        </b:NameList>
+      </b:Author>
+    </b:Author>
+    <b:Title>Theorizing the Avant-Garde: Modernism, Expressionism, and the Problem of Postmodernity</b:Title>
+    <b:City>Cambridge</b:City>
+    <b:Publisher>Cambridge UP</b:Publisher>
+    <b:Year>1999</b:Year>
+    <b:RefOrder>13</b:RefOrder>
+  </b:Source>
+  <b:Source>
+    <b:Tag>Vie75</b:Tag>
+    <b:SourceType>Book</b:SourceType>
+    <b:Guid>{5D4D36C6-C823-4F43-A88D-841BA5DEE4F6}</b:Guid>
+    <b:Author>
+      <b:Author>
+        <b:NameList>
+          <b:Person>
+            <b:Last>Vietta</b:Last>
+            <b:First>Silvio</b:First>
+          </b:Person>
+        </b:NameList>
+      </b:Author>
+    </b:Author>
+    <b:Title>Hans-Georg Kemper Expressionismus</b:Title>
+    <b:City>Munich</b:City>
+    <b:Publisher>Fink</b:Publisher>
+    <b:Year>1975</b:Year>
+    <b:RefOrder>14</b:RefOrder>
+  </b:Source>
+  <b:Source>
+    <b:Tag>Ben94</b:Tag>
+    <b:SourceType>Book</b:SourceType>
+    <b:Guid>{B6E2691C-053C-F045-B3C7-C25B3AC33723}</b:Guid>
+    <b:Author>
+      <b:Author>
+        <b:NameList>
+          <b:Person>
+            <b:Last>Benson</b:Last>
+            <b:First>T.</b:First>
+            <b:Middle>O.</b:Middle>
+          </b:Person>
+        </b:NameList>
+      </b:Author>
+    </b:Author>
+    <b:Title>Expressionist Utopias: Paradise, Metropolis, Architectural Fantasy</b:Title>
+    <b:City>Los Angeles</b:City>
+    <b:Publisher>University of California Press</b:Publisher>
+    <b:Year>1994</b:Year>
+    <b:RefOrder>15</b:RefOrder>
+  </b:Source>
+  <b:Source>
+    <b:Tag>Gor87</b:Tag>
+    <b:SourceType>Book</b:SourceType>
+    <b:Guid>{384E7257-6FFC-644D-A6ED-0339D41150EE}</b:Guid>
+    <b:Author>
+      <b:Author>
+        <b:NameList>
+          <b:Person>
+            <b:Last>Gordon</b:Last>
+            <b:First>D.</b:First>
+            <b:Middle>E.</b:Middle>
+          </b:Person>
+        </b:NameList>
+      </b:Author>
+    </b:Author>
+    <b:Title>Expressionism. Art and Idea</b:Title>
+    <b:City>New Haven and London</b:City>
+    <b:Publisher>Yale University Press</b:Publisher>
+    <b:Year>1987</b:Year>
+    <b:RefOrder>16</b:RefOrder>
+  </b:Source>
+  <b:Source>
+    <b:Tag>Her83</b:Tag>
+    <b:SourceType>Book</b:SourceType>
+    <b:Guid>{AD28EDE4-F8CE-BC44-8034-98B16F3DEC5D}</b:Guid>
+    <b:Author>
+      <b:Author>
+        <b:NameList>
+          <b:Person>
+            <b:Last>Herbert</b:Last>
+            <b:First>B.</b:First>
+          </b:Person>
+        </b:NameList>
+      </b:Author>
+    </b:Author>
+    <b:Title>German Expressionism: Die Brücke and Der Blaue Reiter</b:Title>
+    <b:City>London</b:City>
+    <b:Publisher>Jupiter Books</b:Publisher>
+    <b:Year>1983</b:Year>
+    <b:RefOrder>17</b:RefOrder>
   </b:Source>
 </b:Sources>
 </file>
 
 <file path=customXml/itemProps1.xml><?xml version="1.0" encoding="utf-8"?>
-<ds:datastoreItem xmlns:ds="http://schemas.openxmlformats.org/officeDocument/2006/customXml" ds:itemID="{4F60C283-0910-E14F-B0EB-2D01AA49E435}">
+<ds:datastoreItem xmlns:ds="http://schemas.openxmlformats.org/officeDocument/2006/customXml" ds:itemID="{73D5C796-D1C6-6147-BE07-741B65CF6FCB}">
   <ds:schemaRefs>
     <ds:schemaRef ds:uri="http://schemas.openxmlformats.org/officeDocument/2006/bibliography"/>
   </ds:schemaRefs>

</xml_diff>